<commit_message>
Updated the student 5 testing report
</commit_message>
<xml_diff>
--- a/reports/Student#5/TestingReportStudent5.docx
+++ b/reports/Student#5/TestingReportStudent5.docx
@@ -1795,6 +1795,50 @@
           </w:p>
         </w:tc>
       </w:tr>
+      <w:tr>
+        <w:tc>
+          <w:tcPr>
+            <w:tcW w:w="2831" w:type="dxa"/>
+          </w:tcPr>
+          <w:p>
+            <w:pPr>
+              <w:jc w:val="center"/>
+            </w:pPr>
+            <w:r>
+              <w:t>02/07/2025</w:t>
+            </w:r>
+          </w:p>
+        </w:tc>
+        <w:tc>
+          <w:tcPr>
+            <w:tcW w:w="2831" w:type="dxa"/>
+          </w:tcPr>
+          <w:p>
+            <w:pPr>
+              <w:jc w:val="center"/>
+            </w:pPr>
+            <w:r>
+              <w:t>2.1</w:t>
+            </w:r>
+          </w:p>
+        </w:tc>
+        <w:tc>
+          <w:tcPr>
+            <w:tcW w:w="2832" w:type="dxa"/>
+          </w:tcPr>
+          <w:p>
+            <w:pPr>
+              <w:jc w:val="center"/>
+            </w:pPr>
+            <w:r>
+              <w:t>Actualización menor de datos y correcciones general</w:t>
+            </w:r>
+            <w:r>
+              <w:t>es</w:t>
+            </w:r>
+          </w:p>
+        </w:tc>
+      </w:tr>
     </w:tbl>
     <w:p/>
     <w:p/>
@@ -2344,7 +2388,11 @@
               <w:t xml:space="preserve">Listado de </w:t>
             </w:r>
             <w:r>
-              <w:t>registros de mantenimiento públicos,</w:t>
+              <w:t xml:space="preserve">registros de mantenimiento </w:t>
+            </w:r>
+            <w:r>
+              <w:lastRenderedPageBreak/>
+              <w:t>públicos,</w:t>
             </w:r>
             <w:r>
               <w:t xml:space="preserve"> realizado por otro rol</w:t>
@@ -2361,6 +2409,7 @@
               <w:cnfStyle w:val="000000000000" w:firstRow="0" w:lastRow="0" w:firstColumn="0" w:lastColumn="0" w:oddVBand="0" w:evenVBand="0" w:oddHBand="0" w:evenHBand="0" w:firstRowFirstColumn="0" w:firstRowLastColumn="0" w:lastRowFirstColumn="0" w:lastRowLastColumn="0"/>
             </w:pPr>
             <w:r>
+              <w:lastRenderedPageBreak/>
               <w:t>Error 500: “Access not Authorised”</w:t>
             </w:r>
           </w:p>
@@ -2409,7 +2458,6 @@
               <w:jc w:val="center"/>
             </w:pPr>
             <w:r>
-              <w:lastRenderedPageBreak/>
               <w:t>Prueba-05</w:t>
             </w:r>
           </w:p>
@@ -3261,6 +3309,7 @@
               <w:jc w:val="center"/>
             </w:pPr>
             <w:r>
+              <w:lastRenderedPageBreak/>
               <w:t>Prueba</w:t>
             </w:r>
             <w:r>
@@ -3286,11 +3335,7 @@
               <w:cnfStyle w:val="000000100000" w:firstRow="0" w:lastRow="0" w:firstColumn="0" w:lastColumn="0" w:oddVBand="0" w:evenVBand="0" w:oddHBand="1" w:evenHBand="0" w:firstRowFirstColumn="0" w:firstRowLastColumn="0" w:lastRowFirstColumn="0" w:lastRowLastColumn="0"/>
             </w:pPr>
             <w:r>
-              <w:t xml:space="preserve">Crear registro de mantenimiento con campo de </w:t>
-            </w:r>
-            <w:r>
-              <w:lastRenderedPageBreak/>
-              <w:t>estado en “PENDING”</w:t>
+              <w:t>Crear registro de mantenimiento con campo de estado en “PENDING”</w:t>
             </w:r>
           </w:p>
         </w:tc>
@@ -3304,7 +3349,6 @@
               <w:cnfStyle w:val="000000100000" w:firstRow="0" w:lastRow="0" w:firstColumn="0" w:lastColumn="0" w:oddVBand="0" w:evenVBand="0" w:oddHBand="1" w:evenHBand="0" w:firstRowFirstColumn="0" w:firstRowLastColumn="0" w:lastRowFirstColumn="0" w:lastRowLastColumn="0"/>
             </w:pPr>
             <w:r>
-              <w:lastRenderedPageBreak/>
               <w:t>Dicho campo no muestra errores.</w:t>
             </w:r>
           </w:p>
@@ -3974,6 +4018,7 @@
               <w:jc w:val="center"/>
             </w:pPr>
             <w:r>
+              <w:lastRenderedPageBreak/>
               <w:t>Prueba-</w:t>
             </w:r>
             <w:r>
@@ -4000,11 +4045,7 @@
               <w:t xml:space="preserve">registro de mantenimiento </w:t>
             </w:r>
             <w:r>
-              <w:t xml:space="preserve">con un campo </w:t>
-            </w:r>
-            <w:r>
-              <w:lastRenderedPageBreak/>
-              <w:t>anotaciones con caracteres árabes</w:t>
+              <w:t>con un campo anotaciones con caracteres árabes</w:t>
             </w:r>
           </w:p>
         </w:tc>
@@ -4018,12 +4059,7 @@
               <w:cnfStyle w:val="000000000000" w:firstRow="0" w:lastRow="0" w:firstColumn="0" w:lastColumn="0" w:oddVBand="0" w:evenVBand="0" w:oddHBand="0" w:evenHBand="0" w:firstRowFirstColumn="0" w:firstRowLastColumn="0" w:lastRowFirstColumn="0" w:lastRowLastColumn="0"/>
             </w:pPr>
             <w:r>
-              <w:lastRenderedPageBreak/>
-              <w:t xml:space="preserve">Crea correctamente </w:t>
-            </w:r>
-            <w:r>
-              <w:lastRenderedPageBreak/>
-              <w:t>el registro de mantenimiento</w:t>
+              <w:t>Crea correctamente el registro de mantenimiento</w:t>
             </w:r>
           </w:p>
         </w:tc>
@@ -4037,7 +4073,6 @@
               <w:cnfStyle w:val="000000000000" w:firstRow="0" w:lastRow="0" w:firstColumn="0" w:lastColumn="0" w:oddVBand="0" w:evenVBand="0" w:oddHBand="0" w:evenHBand="0" w:firstRowFirstColumn="0" w:firstRowLastColumn="0" w:lastRowFirstColumn="0" w:lastRowLastColumn="0"/>
             </w:pPr>
             <w:r>
-              <w:lastRenderedPageBreak/>
               <w:t>0</w:t>
             </w:r>
           </w:p>
@@ -4714,7 +4749,11 @@
               <w:cnfStyle w:val="000000000000" w:firstRow="0" w:lastRow="0" w:firstColumn="0" w:lastColumn="0" w:oddVBand="0" w:evenVBand="0" w:oddHBand="0" w:evenHBand="0" w:firstRowFirstColumn="0" w:firstRowLastColumn="0" w:lastRowFirstColumn="0" w:lastRowLastColumn="0"/>
             </w:pPr>
             <w:r>
-              <w:t>Crear registro de mantenimiento asignándolo a un técnico distinto al logueado</w:t>
+              <w:t xml:space="preserve">Crear registro de mantenimiento asignándolo a un </w:t>
+            </w:r>
+            <w:r>
+              <w:lastRenderedPageBreak/>
+              <w:t>técnico distinto al logueado</w:t>
             </w:r>
           </w:p>
         </w:tc>
@@ -4728,11 +4767,12 @@
               <w:cnfStyle w:val="000000000000" w:firstRow="0" w:lastRow="0" w:firstColumn="0" w:lastColumn="0" w:oddVBand="0" w:evenVBand="0" w:oddHBand="0" w:evenHBand="0" w:firstRowFirstColumn="0" w:firstRowLastColumn="0" w:lastRowFirstColumn="0" w:lastRowLastColumn="0"/>
             </w:pPr>
             <w:r>
-              <w:t xml:space="preserve">Registro creado, campo ‘assignee’ ignorado y registro asignado a </w:t>
-            </w:r>
-            <w:r>
               <w:lastRenderedPageBreak/>
-              <w:t>técnico logueado</w:t>
+              <w:t xml:space="preserve">Registro creado, campo ‘assignee’ ignorado y </w:t>
+            </w:r>
+            <w:r>
+              <w:lastRenderedPageBreak/>
+              <w:t>registro asignado a técnico logueado</w:t>
             </w:r>
           </w:p>
         </w:tc>
@@ -5485,7 +5525,11 @@
               <w:cnfStyle w:val="000000100000" w:firstRow="0" w:lastRow="0" w:firstColumn="0" w:lastColumn="0" w:oddVBand="0" w:evenVBand="0" w:oddHBand="1" w:evenHBand="0" w:firstRowFirstColumn="0" w:firstRowLastColumn="0" w:lastRowFirstColumn="0" w:lastRowLastColumn="0"/>
             </w:pPr>
             <w:r>
-              <w:t>Error de validación “Debe estar entre 0 y 100000”</w:t>
+              <w:t xml:space="preserve">Error de validación “Debe estar </w:t>
+            </w:r>
+            <w:r>
+              <w:lastRenderedPageBreak/>
+              <w:t>entre 0 y 100000”</w:t>
             </w:r>
           </w:p>
         </w:tc>
@@ -5499,6 +5543,7 @@
               <w:cnfStyle w:val="000000100000" w:firstRow="0" w:lastRow="0" w:firstColumn="0" w:lastColumn="0" w:oddVBand="0" w:evenVBand="0" w:oddHBand="1" w:evenHBand="0" w:firstRowFirstColumn="0" w:firstRowLastColumn="0" w:lastRowFirstColumn="0" w:lastRowLastColumn="0"/>
             </w:pPr>
             <w:r>
+              <w:lastRenderedPageBreak/>
               <w:t>0</w:t>
             </w:r>
           </w:p>
@@ -5532,7 +5577,6 @@
               <w:jc w:val="center"/>
             </w:pPr>
             <w:r>
-              <w:lastRenderedPageBreak/>
               <w:t>Prueba-3</w:t>
             </w:r>
             <w:r>
@@ -5693,7 +5737,10 @@
               <w:t>Prueba-</w:t>
             </w:r>
             <w:r>
-              <w:t>36ª</w:t>
+              <w:t>36</w:t>
+            </w:r>
+            <w:r>
+              <w:t>a</w:t>
             </w:r>
           </w:p>
         </w:tc>
@@ -6262,11 +6309,8 @@
               <w:t xml:space="preserve">registro de mantenimiento </w:t>
             </w:r>
             <w:r>
-              <w:t xml:space="preserve">con un campo anotaciones con </w:t>
-            </w:r>
-            <w:r>
               <w:lastRenderedPageBreak/>
-              <w:t>intento de SQL hacking</w:t>
+              <w:t>con un campo anotaciones con intento de SQL hacking</w:t>
             </w:r>
           </w:p>
         </w:tc>
@@ -6284,6 +6328,7 @@
               <w:t xml:space="preserve">Actualiza correctamente </w:t>
             </w:r>
             <w:r>
+              <w:lastRenderedPageBreak/>
               <w:t xml:space="preserve">el registro de mantenimiento </w:t>
             </w:r>
           </w:p>
@@ -6298,6 +6343,7 @@
               <w:cnfStyle w:val="000000000000" w:firstRow="0" w:lastRow="0" w:firstColumn="0" w:lastColumn="0" w:oddVBand="0" w:evenVBand="0" w:oddHBand="0" w:evenHBand="0" w:firstRowFirstColumn="0" w:firstRowLastColumn="0" w:lastRowFirstColumn="0" w:lastRowLastColumn="0"/>
             </w:pPr>
             <w:r>
+              <w:lastRenderedPageBreak/>
               <w:t>0</w:t>
             </w:r>
           </w:p>
@@ -6422,10 +6468,7 @@
               <w:jc w:val="center"/>
             </w:pPr>
             <w:r>
-              <w:t>Prueba-</w:t>
-            </w:r>
-            <w:r>
-              <w:t>38</w:t>
+              <w:t>Prueba-38</w:t>
             </w:r>
           </w:p>
         </w:tc>
@@ -6439,10 +6482,7 @@
               <w:cnfStyle w:val="000000000000" w:firstRow="0" w:lastRow="0" w:firstColumn="0" w:lastColumn="0" w:oddVBand="0" w:evenVBand="0" w:oddHBand="0" w:evenHBand="0" w:firstRowFirstColumn="0" w:firstRowLastColumn="0" w:lastRowFirstColumn="0" w:lastRowLastColumn="0"/>
             </w:pPr>
             <w:r>
-              <w:t xml:space="preserve">Actualizar </w:t>
-            </w:r>
-            <w:r>
-              <w:t>registro de mantenimiento con draftMode a false</w:t>
+              <w:t>Actualizar registro de mantenimiento con un estado inválido</w:t>
             </w:r>
           </w:p>
         </w:tc>
@@ -6456,7 +6496,7 @@
               <w:cnfStyle w:val="000000000000" w:firstRow="0" w:lastRow="0" w:firstColumn="0" w:lastColumn="0" w:oddVBand="0" w:evenVBand="0" w:oddHBand="0" w:evenHBand="0" w:firstRowFirstColumn="0" w:firstRowLastColumn="0" w:lastRowFirstColumn="0" w:lastRowLastColumn="0"/>
             </w:pPr>
             <w:r>
-              <w:t>Se actualiza el registro de mantenimiento, draftMode permanece a true</w:t>
+              <w:t>Error 500: “Error de parseo”</w:t>
             </w:r>
           </w:p>
         </w:tc>
@@ -6507,7 +6547,10 @@
               <w:t>Prueba-</w:t>
             </w:r>
             <w:r>
-              <w:t>39</w:t>
+              <w:t>3</w:t>
+            </w:r>
+            <w:r>
+              <w:t>9</w:t>
             </w:r>
           </w:p>
         </w:tc>
@@ -6524,7 +6567,7 @@
               <w:t xml:space="preserve">Actualizar </w:t>
             </w:r>
             <w:r>
-              <w:t>registro de mantenimiento con técnico distinto al logueado</w:t>
+              <w:t>registro de mantenimiento con draftMode a false</w:t>
             </w:r>
           </w:p>
         </w:tc>
@@ -6538,7 +6581,7 @@
               <w:cnfStyle w:val="000000100000" w:firstRow="0" w:lastRow="0" w:firstColumn="0" w:lastColumn="0" w:oddVBand="0" w:evenVBand="0" w:oddHBand="1" w:evenHBand="0" w:firstRowFirstColumn="0" w:firstRowLastColumn="0" w:lastRowFirstColumn="0" w:lastRowLastColumn="0"/>
             </w:pPr>
             <w:r>
-              <w:t>Se actualiza el registro de mantenimiento, el técnico asignado sigue siendo el logueado</w:t>
+              <w:t>Se actualiza el registro de mantenimiento, draftMode permanece a true</w:t>
             </w:r>
           </w:p>
         </w:tc>
@@ -6605,7 +6648,7 @@
               <w:t xml:space="preserve">Actualizar </w:t>
             </w:r>
             <w:r>
-              <w:t>registro de mantenimiento con próxima inspección anterior a última inspección</w:t>
+              <w:t>registro de mantenimiento con técnico distinto al logueado</w:t>
             </w:r>
           </w:p>
         </w:tc>
@@ -6619,7 +6662,7 @@
               <w:cnfStyle w:val="000000000000" w:firstRow="0" w:lastRow="0" w:firstColumn="0" w:lastColumn="0" w:oddVBand="0" w:evenVBand="0" w:oddHBand="0" w:evenHBand="0" w:firstRowFirstColumn="0" w:firstRowLastColumn="0" w:lastRowFirstColumn="0" w:lastRowLastColumn="0"/>
             </w:pPr>
             <w:r>
-              <w:t>Error de validación “La próxima inspección debe ser posterior a la última”</w:t>
+              <w:t>Se actualiza el registro de mantenimiento, el técnico asignado sigue siendo el logueado</w:t>
             </w:r>
           </w:p>
         </w:tc>
@@ -6670,7 +6713,10 @@
               <w:t>Prueba-</w:t>
             </w:r>
             <w:r>
-              <w:t>41</w:t>
+              <w:t>4</w:t>
+            </w:r>
+            <w:r>
+              <w:t>1</w:t>
             </w:r>
           </w:p>
         </w:tc>
@@ -6684,7 +6730,10 @@
               <w:cnfStyle w:val="000000100000" w:firstRow="0" w:lastRow="0" w:firstColumn="0" w:lastColumn="0" w:oddVBand="0" w:evenVBand="0" w:oddHBand="1" w:evenHBand="0" w:firstRowFirstColumn="0" w:firstRowLastColumn="0" w:lastRowFirstColumn="0" w:lastRowLastColumn="0"/>
             </w:pPr>
             <w:r>
-              <w:t>Actualizar registro de mantenimiento publicado</w:t>
+              <w:t xml:space="preserve">Actualizar </w:t>
+            </w:r>
+            <w:r>
+              <w:t>registro de mantenimiento con próxima inspección anterior a última inspección</w:t>
             </w:r>
           </w:p>
         </w:tc>
@@ -6698,7 +6747,7 @@
               <w:cnfStyle w:val="000000100000" w:firstRow="0" w:lastRow="0" w:firstColumn="0" w:lastColumn="0" w:oddVBand="0" w:evenVBand="0" w:oddHBand="1" w:evenHBand="0" w:firstRowFirstColumn="0" w:firstRowLastColumn="0" w:lastRowFirstColumn="0" w:lastRowLastColumn="0"/>
             </w:pPr>
             <w:r>
-              <w:t>Error 500: “Access not Authorised”</w:t>
+              <w:t>Error de validación “La próxima inspección debe ser posterior a la última”</w:t>
             </w:r>
           </w:p>
         </w:tc>
@@ -6748,7 +6797,10 @@
               <w:t>Prueba-</w:t>
             </w:r>
             <w:r>
-              <w:t>42</w:t>
+              <w:t>4</w:t>
+            </w:r>
+            <w:r>
+              <w:t>2</w:t>
             </w:r>
           </w:p>
         </w:tc>
@@ -6762,7 +6814,7 @@
               <w:cnfStyle w:val="000000000000" w:firstRow="0" w:lastRow="0" w:firstColumn="0" w:lastColumn="0" w:oddVBand="0" w:evenVBand="0" w:oddHBand="0" w:evenHBand="0" w:firstRowFirstColumn="0" w:firstRowLastColumn="0" w:lastRowFirstColumn="0" w:lastRowLastColumn="0"/>
             </w:pPr>
             <w:r>
-              <w:t>Actualizar registro de mantenimiento que pertenece a otro técnico</w:t>
+              <w:t>Actualizar registro de mantenimiento publicado</w:t>
             </w:r>
           </w:p>
         </w:tc>
@@ -6806,12 +6858,6 @@
             <w:r>
               <w:t>Baja</w:t>
             </w:r>
-          </w:p>
-          <w:p>
-            <w:pPr>
-              <w:jc w:val="center"/>
-              <w:cnfStyle w:val="000000000000" w:firstRow="0" w:lastRow="0" w:firstColumn="0" w:lastColumn="0" w:oddVBand="0" w:evenVBand="0" w:oddHBand="0" w:evenHBand="0" w:firstRowFirstColumn="0" w:firstRowLastColumn="0" w:lastRowFirstColumn="0" w:lastRowLastColumn="0"/>
-            </w:pPr>
           </w:p>
         </w:tc>
       </w:tr>
@@ -6833,7 +6879,10 @@
               <w:t>Prueba-</w:t>
             </w:r>
             <w:r>
-              <w:t>43</w:t>
+              <w:t>4</w:t>
+            </w:r>
+            <w:r>
+              <w:t>3</w:t>
             </w:r>
           </w:p>
         </w:tc>
@@ -6847,7 +6896,7 @@
               <w:cnfStyle w:val="000000100000" w:firstRow="0" w:lastRow="0" w:firstColumn="0" w:lastColumn="0" w:oddVBand="0" w:evenVBand="0" w:oddHBand="1" w:evenHBand="0" w:firstRowFirstColumn="0" w:firstRowLastColumn="0" w:lastRowFirstColumn="0" w:lastRowLastColumn="0"/>
             </w:pPr>
             <w:r>
-              <w:t>Publicar registro de mantenimiento correcto</w:t>
+              <w:t>Actualizar registro de mantenimiento que pertenece a otro técnico</w:t>
             </w:r>
           </w:p>
         </w:tc>
@@ -6861,7 +6910,7 @@
               <w:cnfStyle w:val="000000100000" w:firstRow="0" w:lastRow="0" w:firstColumn="0" w:lastColumn="0" w:oddVBand="0" w:evenVBand="0" w:oddHBand="1" w:evenHBand="0" w:firstRowFirstColumn="0" w:firstRowLastColumn="0" w:lastRowFirstColumn="0" w:lastRowLastColumn="0"/>
             </w:pPr>
             <w:r>
-              <w:t>Publica un registro de mantenimiento correctamente</w:t>
+              <w:t>Error 500: “Access not Authorised”</w:t>
             </w:r>
           </w:p>
         </w:tc>
@@ -6891,6 +6940,12 @@
             <w:r>
               <w:t>Baja</w:t>
             </w:r>
+          </w:p>
+          <w:p>
+            <w:pPr>
+              <w:jc w:val="center"/>
+              <w:cnfStyle w:val="000000100000" w:firstRow="0" w:lastRow="0" w:firstColumn="0" w:lastColumn="0" w:oddVBand="0" w:evenVBand="0" w:oddHBand="1" w:evenHBand="0" w:firstRowFirstColumn="0" w:firstRowLastColumn="0" w:lastRowFirstColumn="0" w:lastRowLastColumn="0"/>
+            </w:pPr>
           </w:p>
         </w:tc>
       </w:tr>
@@ -6911,7 +6966,10 @@
               <w:t>Prueba-</w:t>
             </w:r>
             <w:r>
-              <w:t>44</w:t>
+              <w:t>4</w:t>
+            </w:r>
+            <w:r>
+              <w:t>4</w:t>
             </w:r>
           </w:p>
         </w:tc>
@@ -6925,7 +6983,7 @@
               <w:cnfStyle w:val="000000000000" w:firstRow="0" w:lastRow="0" w:firstColumn="0" w:lastColumn="0" w:oddVBand="0" w:evenVBand="0" w:oddHBand="0" w:evenHBand="0" w:firstRowFirstColumn="0" w:firstRowLastColumn="0" w:lastRowFirstColumn="0" w:lastRowLastColumn="0"/>
             </w:pPr>
             <w:r>
-              <w:t>Publicar registro de mantenimiento con formulario vacío</w:t>
+              <w:t>Publicar registro de mantenimiento correcto</w:t>
             </w:r>
           </w:p>
         </w:tc>
@@ -6939,7 +6997,7 @@
               <w:cnfStyle w:val="000000000000" w:firstRow="0" w:lastRow="0" w:firstColumn="0" w:lastColumn="0" w:oddVBand="0" w:evenVBand="0" w:oddHBand="0" w:evenHBand="0" w:firstRowFirstColumn="0" w:firstRowLastColumn="0" w:lastRowFirstColumn="0" w:lastRowLastColumn="0"/>
             </w:pPr>
             <w:r>
-              <w:t>Errores de validación “Not null” en todos los campos</w:t>
+              <w:t>Publica un registro de mantenimiento correctamente</w:t>
             </w:r>
           </w:p>
         </w:tc>
@@ -6990,7 +7048,10 @@
               <w:t>Prueba-</w:t>
             </w:r>
             <w:r>
-              <w:t>45</w:t>
+              <w:t>4</w:t>
+            </w:r>
+            <w:r>
+              <w:t>5</w:t>
             </w:r>
           </w:p>
         </w:tc>
@@ -7004,7 +7065,7 @@
               <w:cnfStyle w:val="000000100000" w:firstRow="0" w:lastRow="0" w:firstColumn="0" w:lastColumn="0" w:oddVBand="0" w:evenVBand="0" w:oddHBand="1" w:evenHBand="0" w:firstRowFirstColumn="0" w:firstRowLastColumn="0" w:lastRowFirstColumn="0" w:lastRowLastColumn="0"/>
             </w:pPr>
             <w:r>
-              <w:t>Publicar registro de mantenimiento con una fecha anterior al 01/01/2000 00:00</w:t>
+              <w:t>Publicar registro de mantenimiento con formulario vacío</w:t>
             </w:r>
           </w:p>
         </w:tc>
@@ -7018,7 +7079,7 @@
               <w:cnfStyle w:val="000000100000" w:firstRow="0" w:lastRow="0" w:firstColumn="0" w:lastColumn="0" w:oddVBand="0" w:evenVBand="0" w:oddHBand="1" w:evenHBand="0" w:firstRowFirstColumn="0" w:firstRowLastColumn="0" w:lastRowFirstColumn="0" w:lastRowLastColumn="0"/>
             </w:pPr>
             <w:r>
-              <w:t>Error de validación “Fecha inválida”</w:t>
+              <w:t>Errores de validación “Not null” en todos los campos</w:t>
             </w:r>
           </w:p>
         </w:tc>
@@ -7069,7 +7130,10 @@
               <w:t>Prueba-</w:t>
             </w:r>
             <w:r>
-              <w:t>46</w:t>
+              <w:t>4</w:t>
+            </w:r>
+            <w:r>
+              <w:t>6</w:t>
             </w:r>
           </w:p>
         </w:tc>
@@ -7083,7 +7147,7 @@
               <w:cnfStyle w:val="000000000000" w:firstRow="0" w:lastRow="0" w:firstColumn="0" w:lastColumn="0" w:oddVBand="0" w:evenVBand="0" w:oddHBand="0" w:evenHBand="0" w:firstRowFirstColumn="0" w:firstRowLastColumn="0" w:lastRowFirstColumn="0" w:lastRowLastColumn="0"/>
             </w:pPr>
             <w:r>
-              <w:t>Publicar registro de mantenimiento con una fecha posterior al 01/01/2025 00:00</w:t>
+              <w:t>Publicar registro de mantenimiento con una fecha anterior al 01/01/2000 00:00</w:t>
             </w:r>
           </w:p>
         </w:tc>
@@ -7148,7 +7212,10 @@
               <w:t>Prueba-</w:t>
             </w:r>
             <w:r>
-              <w:t>47</w:t>
+              <w:t>4</w:t>
+            </w:r>
+            <w:r>
+              <w:t>7</w:t>
             </w:r>
           </w:p>
         </w:tc>
@@ -7162,7 +7229,7 @@
               <w:cnfStyle w:val="000000100000" w:firstRow="0" w:lastRow="0" w:firstColumn="0" w:lastColumn="0" w:oddVBand="0" w:evenVBand="0" w:oddHBand="1" w:evenHBand="0" w:firstRowFirstColumn="0" w:firstRowLastColumn="0" w:lastRowFirstColumn="0" w:lastRowLastColumn="0"/>
             </w:pPr>
             <w:r>
-              <w:t>Publicar registro de mantenimiento con estado inválido</w:t>
+              <w:t>Publicar registro de mantenimiento con una fecha posterior al 01/01/2025 00:00</w:t>
             </w:r>
           </w:p>
         </w:tc>
@@ -7176,7 +7243,7 @@
               <w:cnfStyle w:val="000000100000" w:firstRow="0" w:lastRow="0" w:firstColumn="0" w:lastColumn="0" w:oddVBand="0" w:evenVBand="0" w:oddHBand="1" w:evenHBand="0" w:firstRowFirstColumn="0" w:firstRowLastColumn="0" w:lastRowFirstColumn="0" w:lastRowLastColumn="0"/>
             </w:pPr>
             <w:r>
-              <w:t>Error de validación “Invalid value, may not be null”</w:t>
+              <w:t>Error de validación “Fecha inválida”</w:t>
             </w:r>
           </w:p>
         </w:tc>
@@ -7226,7 +7293,10 @@
               <w:t>Prueba-</w:t>
             </w:r>
             <w:r>
-              <w:t>48</w:t>
+              <w:t>4</w:t>
+            </w:r>
+            <w:r>
+              <w:t>8</w:t>
             </w:r>
           </w:p>
         </w:tc>
@@ -7240,7 +7310,7 @@
               <w:cnfStyle w:val="000000000000" w:firstRow="0" w:lastRow="0" w:firstColumn="0" w:lastColumn="0" w:oddVBand="0" w:evenVBand="0" w:oddHBand="0" w:evenHBand="0" w:firstRowFirstColumn="0" w:firstRowLastColumn="0" w:lastRowFirstColumn="0" w:lastRowLastColumn="0"/>
             </w:pPr>
             <w:r>
-              <w:t>Publicar registro de mantenimiento con una fecha anterior al 01/01/2000 00:00</w:t>
+              <w:t>Publicar registro de mantenimiento con estado inválido</w:t>
             </w:r>
           </w:p>
         </w:tc>
@@ -7254,7 +7324,10 @@
               <w:cnfStyle w:val="000000000000" w:firstRow="0" w:lastRow="0" w:firstColumn="0" w:lastColumn="0" w:oddVBand="0" w:evenVBand="0" w:oddHBand="0" w:evenHBand="0" w:firstRowFirstColumn="0" w:firstRowLastColumn="0" w:lastRowFirstColumn="0" w:lastRowLastColumn="0"/>
             </w:pPr>
             <w:r>
-              <w:t>Error de validación “Fecha inválida”</w:t>
+              <w:t>Error</w:t>
+            </w:r>
+            <w:r>
+              <w:t xml:space="preserve"> 500: “Error de parseo”</w:t>
             </w:r>
           </w:p>
         </w:tc>
@@ -7305,7 +7378,10 @@
               <w:t>Prueba-</w:t>
             </w:r>
             <w:r>
-              <w:t>49</w:t>
+              <w:t>4</w:t>
+            </w:r>
+            <w:r>
+              <w:t>9</w:t>
             </w:r>
           </w:p>
         </w:tc>
@@ -7319,7 +7395,7 @@
               <w:cnfStyle w:val="000000100000" w:firstRow="0" w:lastRow="0" w:firstColumn="0" w:lastColumn="0" w:oddVBand="0" w:evenVBand="0" w:oddHBand="1" w:evenHBand="0" w:firstRowFirstColumn="0" w:firstRowLastColumn="0" w:lastRowFirstColumn="0" w:lastRowLastColumn="0"/>
             </w:pPr>
             <w:r>
-              <w:t>Publicar registro de mantenimiento con una fecha anterior al 31/12/2200 23:59</w:t>
+              <w:t>Publicar registro de mantenimiento con una fecha anterior al 01/01/2000 00:00</w:t>
             </w:r>
           </w:p>
         </w:tc>
@@ -7397,7 +7473,7 @@
               <w:cnfStyle w:val="000000000000" w:firstRow="0" w:lastRow="0" w:firstColumn="0" w:lastColumn="0" w:oddVBand="0" w:evenVBand="0" w:oddHBand="0" w:evenHBand="0" w:firstRowFirstColumn="0" w:firstRowLastColumn="0" w:lastRowFirstColumn="0" w:lastRowLastColumn="0"/>
             </w:pPr>
             <w:r>
-              <w:t>Publicar registro de mantenimiento con un campo anotaciones vacío</w:t>
+              <w:t>Publicar registro de mantenimiento con una fecha anterior al 31/12/2200 23:59</w:t>
             </w:r>
           </w:p>
         </w:tc>
@@ -7411,7 +7487,7 @@
               <w:cnfStyle w:val="000000000000" w:firstRow="0" w:lastRow="0" w:firstColumn="0" w:lastColumn="0" w:oddVBand="0" w:evenVBand="0" w:oddHBand="0" w:evenHBand="0" w:firstRowFirstColumn="0" w:firstRowLastColumn="0" w:lastRowFirstColumn="0" w:lastRowLastColumn="0"/>
             </w:pPr>
             <w:r>
-              <w:t>Registro de mantenimiento creado correctamente</w:t>
+              <w:t>Error de validación “Fecha inválida”</w:t>
             </w:r>
           </w:p>
         </w:tc>
@@ -7462,7 +7538,10 @@
               <w:t>Prueba-</w:t>
             </w:r>
             <w:r>
-              <w:t>50ª</w:t>
+              <w:t>5</w:t>
+            </w:r>
+            <w:r>
+              <w:t>1</w:t>
             </w:r>
           </w:p>
         </w:tc>
@@ -7476,7 +7555,7 @@
               <w:cnfStyle w:val="000000100000" w:firstRow="0" w:lastRow="0" w:firstColumn="0" w:lastColumn="0" w:oddVBand="0" w:evenVBand="0" w:oddHBand="1" w:evenHBand="0" w:firstRowFirstColumn="0" w:firstRowLastColumn="0" w:lastRowFirstColumn="0" w:lastRowLastColumn="0"/>
             </w:pPr>
             <w:r>
-              <w:t>Publicar registro de mantenimiento con un campo anotaciones superior a 255 caracteres</w:t>
+              <w:t>Publicar registro de mantenimiento con un campo anotaciones vacío</w:t>
             </w:r>
           </w:p>
         </w:tc>
@@ -7490,7 +7569,7 @@
               <w:cnfStyle w:val="000000100000" w:firstRow="0" w:lastRow="0" w:firstColumn="0" w:lastColumn="0" w:oddVBand="0" w:evenVBand="0" w:oddHBand="1" w:evenHBand="0" w:firstRowFirstColumn="0" w:firstRowLastColumn="0" w:lastRowFirstColumn="0" w:lastRowLastColumn="0"/>
             </w:pPr>
             <w:r>
-              <w:t>Error de validación “Notes debe estar entre 0 y 255 caracteres”</w:t>
+              <w:t>Registro de mantenimiento creado correctamente</w:t>
             </w:r>
           </w:p>
         </w:tc>
@@ -7540,7 +7619,10 @@
               <w:t>Prueba-</w:t>
             </w:r>
             <w:r>
-              <w:t>50b</w:t>
+              <w:t>5</w:t>
+            </w:r>
+            <w:r>
+              <w:t>1a</w:t>
             </w:r>
           </w:p>
         </w:tc>
@@ -7554,7 +7636,7 @@
               <w:cnfStyle w:val="000000000000" w:firstRow="0" w:lastRow="0" w:firstColumn="0" w:lastColumn="0" w:oddVBand="0" w:evenVBand="0" w:oddHBand="0" w:evenHBand="0" w:firstRowFirstColumn="0" w:firstRowLastColumn="0" w:lastRowFirstColumn="0" w:lastRowLastColumn="0"/>
             </w:pPr>
             <w:r>
-              <w:t>Publicar registro de mantenimiento con un campo anotaciones con caracteres thai</w:t>
+              <w:t>Publicar registro de mantenimiento con un campo anotaciones superior a 255 caracteres</w:t>
             </w:r>
           </w:p>
         </w:tc>
@@ -7568,7 +7650,7 @@
               <w:cnfStyle w:val="000000000000" w:firstRow="0" w:lastRow="0" w:firstColumn="0" w:lastColumn="0" w:oddVBand="0" w:evenVBand="0" w:oddHBand="0" w:evenHBand="0" w:firstRowFirstColumn="0" w:firstRowLastColumn="0" w:lastRowFirstColumn="0" w:lastRowLastColumn="0"/>
             </w:pPr>
             <w:r>
-              <w:t xml:space="preserve">Publica correctamente el registro de mantenimiento </w:t>
+              <w:t>Error de validación “Notes debe estar entre 0 y 255 caracteres”</w:t>
             </w:r>
           </w:p>
         </w:tc>
@@ -7619,7 +7701,13 @@
               <w:t>Prueba-</w:t>
             </w:r>
             <w:r>
-              <w:t>50c</w:t>
+              <w:t>5</w:t>
+            </w:r>
+            <w:r>
+              <w:t>1</w:t>
+            </w:r>
+            <w:r>
+              <w:t>b</w:t>
             </w:r>
           </w:p>
         </w:tc>
@@ -7633,7 +7721,7 @@
               <w:cnfStyle w:val="000000100000" w:firstRow="0" w:lastRow="0" w:firstColumn="0" w:lastColumn="0" w:oddVBand="0" w:evenVBand="0" w:oddHBand="1" w:evenHBand="0" w:firstRowFirstColumn="0" w:firstRowLastColumn="0" w:lastRowFirstColumn="0" w:lastRowLastColumn="0"/>
             </w:pPr>
             <w:r>
-              <w:t>Publicar registro de mantenimiento con un campo anotaciones con caracteres árabes</w:t>
+              <w:t>Publicar registro de mantenimiento con un campo anotaciones con caracteres thai</w:t>
             </w:r>
           </w:p>
         </w:tc>
@@ -7697,7 +7785,13 @@
               <w:t>Prueba-</w:t>
             </w:r>
             <w:r>
-              <w:t>50d</w:t>
+              <w:t>5</w:t>
+            </w:r>
+            <w:r>
+              <w:t>1</w:t>
+            </w:r>
+            <w:r>
+              <w:t>c</w:t>
             </w:r>
           </w:p>
         </w:tc>
@@ -7711,7 +7805,7 @@
               <w:cnfStyle w:val="000000000000" w:firstRow="0" w:lastRow="0" w:firstColumn="0" w:lastColumn="0" w:oddVBand="0" w:evenVBand="0" w:oddHBand="0" w:evenHBand="0" w:firstRowFirstColumn="0" w:firstRowLastColumn="0" w:lastRowFirstColumn="0" w:lastRowLastColumn="0"/>
             </w:pPr>
             <w:r>
-              <w:t>Publicar registro de mantenimiento con un campo anotaciones con caracteres japoneses</w:t>
+              <w:t>Publicar registro de mantenimiento con un campo anotaciones con caracteres árabes</w:t>
             </w:r>
           </w:p>
         </w:tc>
@@ -7773,25 +7867,34 @@
               <w:jc w:val="center"/>
             </w:pPr>
             <w:r>
+              <w:t>Prueba-</w:t>
+            </w:r>
+            <w:r>
+              <w:t>5</w:t>
+            </w:r>
+            <w:r>
+              <w:t>1</w:t>
+            </w:r>
+            <w:r>
+              <w:t>d</w:t>
+            </w:r>
+          </w:p>
+        </w:tc>
+        <w:tc>
+          <w:tcPr>
+            <w:tcW w:w="2191" w:type="dxa"/>
+          </w:tcPr>
+          <w:p>
+            <w:pPr>
+              <w:jc w:val="center"/>
+              <w:cnfStyle w:val="000000100000" w:firstRow="0" w:lastRow="0" w:firstColumn="0" w:lastColumn="0" w:oddVBand="0" w:evenVBand="0" w:oddHBand="1" w:evenHBand="0" w:firstRowFirstColumn="0" w:firstRowLastColumn="0" w:lastRowFirstColumn="0" w:lastRowLastColumn="0"/>
+            </w:pPr>
+            <w:r>
+              <w:t xml:space="preserve">Publicar registro de mantenimiento con un campo </w:t>
+            </w:r>
+            <w:r>
               <w:lastRenderedPageBreak/>
-              <w:t>Prueba-</w:t>
-            </w:r>
-            <w:r>
-              <w:t>50e</w:t>
-            </w:r>
-          </w:p>
-        </w:tc>
-        <w:tc>
-          <w:tcPr>
-            <w:tcW w:w="2191" w:type="dxa"/>
-          </w:tcPr>
-          <w:p>
-            <w:pPr>
-              <w:jc w:val="center"/>
-              <w:cnfStyle w:val="000000100000" w:firstRow="0" w:lastRow="0" w:firstColumn="0" w:lastColumn="0" w:oddVBand="0" w:evenVBand="0" w:oddHBand="1" w:evenHBand="0" w:firstRowFirstColumn="0" w:firstRowLastColumn="0" w:lastRowFirstColumn="0" w:lastRowLastColumn="0"/>
-            </w:pPr>
-            <w:r>
-              <w:t>Publicar registro de mantenimiento con un campo anotaciones con intento de script Hacking</w:t>
+              <w:t>anotaciones con caracteres japoneses</w:t>
             </w:r>
           </w:p>
         </w:tc>
@@ -7805,7 +7908,12 @@
               <w:cnfStyle w:val="000000100000" w:firstRow="0" w:lastRow="0" w:firstColumn="0" w:lastColumn="0" w:oddVBand="0" w:evenVBand="0" w:oddHBand="1" w:evenHBand="0" w:firstRowFirstColumn="0" w:firstRowLastColumn="0" w:lastRowFirstColumn="0" w:lastRowLastColumn="0"/>
             </w:pPr>
             <w:r>
-              <w:t xml:space="preserve">Publica correctamente el registro de mantenimiento </w:t>
+              <w:lastRenderedPageBreak/>
+              <w:t xml:space="preserve">Publica correctamente </w:t>
+            </w:r>
+            <w:r>
+              <w:lastRenderedPageBreak/>
+              <w:t xml:space="preserve">el registro de mantenimiento </w:t>
             </w:r>
           </w:p>
         </w:tc>
@@ -7819,6 +7927,7 @@
               <w:cnfStyle w:val="000000100000" w:firstRow="0" w:lastRow="0" w:firstColumn="0" w:lastColumn="0" w:oddVBand="0" w:evenVBand="0" w:oddHBand="1" w:evenHBand="0" w:firstRowFirstColumn="0" w:firstRowLastColumn="0" w:lastRowFirstColumn="0" w:lastRowLastColumn="0"/>
             </w:pPr>
             <w:r>
+              <w:lastRenderedPageBreak/>
               <w:t>0</w:t>
             </w:r>
           </w:p>
@@ -7855,7 +7964,13 @@
               <w:t>Prueba-</w:t>
             </w:r>
             <w:r>
-              <w:t>50f</w:t>
+              <w:t>5</w:t>
+            </w:r>
+            <w:r>
+              <w:t>1</w:t>
+            </w:r>
+            <w:r>
+              <w:t>e</w:t>
             </w:r>
           </w:p>
         </w:tc>
@@ -7869,7 +7984,7 @@
               <w:cnfStyle w:val="000000000000" w:firstRow="0" w:lastRow="0" w:firstColumn="0" w:lastColumn="0" w:oddVBand="0" w:evenVBand="0" w:oddHBand="0" w:evenHBand="0" w:firstRowFirstColumn="0" w:firstRowLastColumn="0" w:lastRowFirstColumn="0" w:lastRowLastColumn="0"/>
             </w:pPr>
             <w:r>
-              <w:t>Publicar registro de mantenimiento con un campo anotaciones con intento de marquee Hacking</w:t>
+              <w:t>Publicar registro de mantenimiento con un campo anotaciones con intento de script Hacking</w:t>
             </w:r>
           </w:p>
         </w:tc>
@@ -7934,7 +8049,13 @@
               <w:t>Prueba-</w:t>
             </w:r>
             <w:r>
-              <w:t>50g</w:t>
+              <w:t>5</w:t>
+            </w:r>
+            <w:r>
+              <w:t>1</w:t>
+            </w:r>
+            <w:r>
+              <w:t>f</w:t>
             </w:r>
           </w:p>
         </w:tc>
@@ -7948,7 +8069,7 @@
               <w:cnfStyle w:val="000000100000" w:firstRow="0" w:lastRow="0" w:firstColumn="0" w:lastColumn="0" w:oddVBand="0" w:evenVBand="0" w:oddHBand="1" w:evenHBand="0" w:firstRowFirstColumn="0" w:firstRowLastColumn="0" w:lastRowFirstColumn="0" w:lastRowLastColumn="0"/>
             </w:pPr>
             <w:r>
-              <w:t>Publicar registro de mantenimiento con un campo anotaciones con intento de SQL hacking</w:t>
+              <w:t>Publicar registro de mantenimiento con un campo anotaciones con intento de marquee Hacking</w:t>
             </w:r>
           </w:p>
         </w:tc>
@@ -8012,7 +8133,13 @@
               <w:t>Prueba-</w:t>
             </w:r>
             <w:r>
-              <w:t>51</w:t>
+              <w:t>5</w:t>
+            </w:r>
+            <w:r>
+              <w:t>1</w:t>
+            </w:r>
+            <w:r>
+              <w:t>g</w:t>
             </w:r>
           </w:p>
         </w:tc>
@@ -8026,7 +8153,7 @@
               <w:cnfStyle w:val="000000000000" w:firstRow="0" w:lastRow="0" w:firstColumn="0" w:lastColumn="0" w:oddVBand="0" w:evenVBand="0" w:oddHBand="0" w:evenHBand="0" w:firstRowFirstColumn="0" w:firstRowLastColumn="0" w:lastRowFirstColumn="0" w:lastRowLastColumn="0"/>
             </w:pPr>
             <w:r>
-              <w:t>Publicar registro de mantenimiento con un avión inexistente</w:t>
+              <w:t>Publicar registro de mantenimiento con un campo anotaciones con intento de SQL hacking</w:t>
             </w:r>
           </w:p>
         </w:tc>
@@ -8040,7 +8167,7 @@
               <w:cnfStyle w:val="000000000000" w:firstRow="0" w:lastRow="0" w:firstColumn="0" w:lastColumn="0" w:oddVBand="0" w:evenVBand="0" w:oddHBand="0" w:evenHBand="0" w:firstRowFirstColumn="0" w:firstRowLastColumn="0" w:lastRowFirstColumn="0" w:lastRowLastColumn="0"/>
             </w:pPr>
             <w:r>
-              <w:t>Error 500: “Access not Authorised”</w:t>
+              <w:t xml:space="preserve">Publica correctamente el registro de mantenimiento </w:t>
             </w:r>
           </w:p>
         </w:tc>
@@ -8091,7 +8218,10 @@
               <w:t>Prueba-</w:t>
             </w:r>
             <w:r>
-              <w:t>52</w:t>
+              <w:t>5</w:t>
+            </w:r>
+            <w:r>
+              <w:t>2</w:t>
             </w:r>
           </w:p>
         </w:tc>
@@ -8105,7 +8235,7 @@
               <w:cnfStyle w:val="000000100000" w:firstRow="0" w:lastRow="0" w:firstColumn="0" w:lastColumn="0" w:oddVBand="0" w:evenVBand="0" w:oddHBand="1" w:evenHBand="0" w:firstRowFirstColumn="0" w:firstRowLastColumn="0" w:lastRowFirstColumn="0" w:lastRowLastColumn="0"/>
             </w:pPr>
             <w:r>
-              <w:t>Publicar registro de mantenimiento con campo “draftMode” a false</w:t>
+              <w:t>Publicar registro de mantenimiento con un avión inexistente</w:t>
             </w:r>
           </w:p>
         </w:tc>
@@ -8119,7 +8249,7 @@
               <w:cnfStyle w:val="000000100000" w:firstRow="0" w:lastRow="0" w:firstColumn="0" w:lastColumn="0" w:oddVBand="0" w:evenVBand="0" w:oddHBand="1" w:evenHBand="0" w:firstRowFirstColumn="0" w:firstRowLastColumn="0" w:lastRowFirstColumn="0" w:lastRowLastColumn="0"/>
             </w:pPr>
             <w:r>
-              <w:t>Se publica el registro de mantenimiento, draftMode pasa a estar a false de todas formas</w:t>
+              <w:t>Error 500: “Access not Authorised”</w:t>
             </w:r>
           </w:p>
         </w:tc>
@@ -8169,7 +8299,10 @@
               <w:t>Prueba-</w:t>
             </w:r>
             <w:r>
-              <w:t>53</w:t>
+              <w:t>5</w:t>
+            </w:r>
+            <w:r>
+              <w:t>3</w:t>
             </w:r>
           </w:p>
         </w:tc>
@@ -8183,7 +8316,7 @@
               <w:cnfStyle w:val="000000000000" w:firstRow="0" w:lastRow="0" w:firstColumn="0" w:lastColumn="0" w:oddVBand="0" w:evenVBand="0" w:oddHBand="0" w:evenHBand="0" w:firstRowFirstColumn="0" w:firstRowLastColumn="0" w:lastRowFirstColumn="0" w:lastRowLastColumn="0"/>
             </w:pPr>
             <w:r>
-              <w:t>Publicar registro de mantenimiento con técnico distinto al logueado</w:t>
+              <w:t>Publicar registro de mantenimiento con campo “draftMode” a false</w:t>
             </w:r>
           </w:p>
         </w:tc>
@@ -8197,7 +8330,7 @@
               <w:cnfStyle w:val="000000000000" w:firstRow="0" w:lastRow="0" w:firstColumn="0" w:lastColumn="0" w:oddVBand="0" w:evenVBand="0" w:oddHBand="0" w:evenHBand="0" w:firstRowFirstColumn="0" w:firstRowLastColumn="0" w:lastRowFirstColumn="0" w:lastRowLastColumn="0"/>
             </w:pPr>
             <w:r>
-              <w:t>Se publica el registro de mantenimiento, el técnico sigue siendo el logueado</w:t>
+              <w:t>Se publica el registro de mantenimiento, draftMode pasa a estar a false de todas formas</w:t>
             </w:r>
           </w:p>
         </w:tc>
@@ -8248,7 +8381,10 @@
               <w:t>Prueba-</w:t>
             </w:r>
             <w:r>
-              <w:t>54</w:t>
+              <w:t>5</w:t>
+            </w:r>
+            <w:r>
+              <w:t>4</w:t>
             </w:r>
           </w:p>
         </w:tc>
@@ -8262,7 +8398,7 @@
               <w:cnfStyle w:val="000000100000" w:firstRow="0" w:lastRow="0" w:firstColumn="0" w:lastColumn="0" w:oddVBand="0" w:evenVBand="0" w:oddHBand="1" w:evenHBand="0" w:firstRowFirstColumn="0" w:firstRowLastColumn="0" w:lastRowFirstColumn="0" w:lastRowLastColumn="0"/>
             </w:pPr>
             <w:r>
-              <w:t>Publicar registro de mantenimiento con fecha de próxima inspección anterior a la última</w:t>
+              <w:t>Publicar registro de mantenimiento con técnico distinto al logueado</w:t>
             </w:r>
           </w:p>
         </w:tc>
@@ -8276,7 +8412,7 @@
               <w:cnfStyle w:val="000000100000" w:firstRow="0" w:lastRow="0" w:firstColumn="0" w:lastColumn="0" w:oddVBand="0" w:evenVBand="0" w:oddHBand="1" w:evenHBand="0" w:firstRowFirstColumn="0" w:firstRowLastColumn="0" w:lastRowFirstColumn="0" w:lastRowLastColumn="0"/>
             </w:pPr>
             <w:r>
-              <w:t>Error de validación “La próxima inspección debe ser posterior a la actual”</w:t>
+              <w:t>Se publica el registro de mantenimiento, el técnico sigue siendo el logueado</w:t>
             </w:r>
           </w:p>
         </w:tc>
@@ -8323,7 +8459,13 @@
               <w:jc w:val="center"/>
             </w:pPr>
             <w:r>
-              <w:t>Prueba-55</w:t>
+              <w:t>Prueba-</w:t>
+            </w:r>
+            <w:r>
+              <w:t>5</w:t>
+            </w:r>
+            <w:r>
+              <w:t>5</w:t>
             </w:r>
           </w:p>
         </w:tc>
@@ -8337,10 +8479,7 @@
               <w:cnfStyle w:val="000000000000" w:firstRow="0" w:lastRow="0" w:firstColumn="0" w:lastColumn="0" w:oddVBand="0" w:evenVBand="0" w:oddHBand="0" w:evenHBand="0" w:firstRowFirstColumn="0" w:firstRowLastColumn="0" w:lastRowFirstColumn="0" w:lastRowLastColumn="0"/>
             </w:pPr>
             <w:r>
-              <w:t xml:space="preserve">Publicar registro de mantenimiento </w:t>
-            </w:r>
-            <w:r>
-              <w:t>sin tareas asociadas</w:t>
+              <w:t>Publicar registro de mantenimiento con fecha de próxima inspección anterior a la última</w:t>
             </w:r>
           </w:p>
         </w:tc>
@@ -8354,11 +8493,7 @@
               <w:cnfStyle w:val="000000000000" w:firstRow="0" w:lastRow="0" w:firstColumn="0" w:lastColumn="0" w:oddVBand="0" w:evenVBand="0" w:oddHBand="0" w:evenHBand="0" w:firstRowFirstColumn="0" w:firstRowLastColumn="0" w:lastRowFirstColumn="0" w:lastRowLastColumn="0"/>
             </w:pPr>
             <w:r>
-              <w:t xml:space="preserve">Error de validación “No se puede publicar un registro de </w:t>
-            </w:r>
-            <w:r>
-              <w:lastRenderedPageBreak/>
-              <w:t>mantenimiento sin tareas”</w:t>
+              <w:t>Error de validación “La próxima inspección debe ser posterior a la actual”</w:t>
             </w:r>
           </w:p>
         </w:tc>
@@ -8371,6 +8506,9 @@
               <w:jc w:val="center"/>
               <w:cnfStyle w:val="000000000000" w:firstRow="0" w:lastRow="0" w:firstColumn="0" w:lastColumn="0" w:oddVBand="0" w:evenVBand="0" w:oddHBand="0" w:evenHBand="0" w:firstRowFirstColumn="0" w:firstRowLastColumn="0" w:lastRowFirstColumn="0" w:lastRowLastColumn="0"/>
             </w:pPr>
+            <w:r>
+              <w:t>0</w:t>
+            </w:r>
           </w:p>
         </w:tc>
         <w:tc>
@@ -8382,6 +8520,9 @@
               <w:jc w:val="center"/>
               <w:cnfStyle w:val="000000000000" w:firstRow="0" w:lastRow="0" w:firstColumn="0" w:lastColumn="0" w:oddVBand="0" w:evenVBand="0" w:oddHBand="0" w:evenHBand="0" w:firstRowFirstColumn="0" w:firstRowLastColumn="0" w:lastRowFirstColumn="0" w:lastRowLastColumn="0"/>
             </w:pPr>
+            <w:r>
+              <w:t>Baja</w:t>
+            </w:r>
           </w:p>
         </w:tc>
       </w:tr>
@@ -8400,10 +8541,7 @@
               <w:jc w:val="center"/>
             </w:pPr>
             <w:r>
-              <w:t>Prueba-</w:t>
-            </w:r>
-            <w:r>
-              <w:t>5</w:t>
+              <w:t>Prueba-5</w:t>
             </w:r>
             <w:r>
               <w:t>6</w:t>
@@ -8420,7 +8558,11 @@
               <w:cnfStyle w:val="000000100000" w:firstRow="0" w:lastRow="0" w:firstColumn="0" w:lastColumn="0" w:oddVBand="0" w:evenVBand="0" w:oddHBand="1" w:evenHBand="0" w:firstRowFirstColumn="0" w:firstRowLastColumn="0" w:lastRowFirstColumn="0" w:lastRowLastColumn="0"/>
             </w:pPr>
             <w:r>
-              <w:t>Publicar registro de mantenimiento ya publicado</w:t>
+              <w:t xml:space="preserve">Publicar registro de mantenimiento </w:t>
+            </w:r>
+            <w:r>
+              <w:lastRenderedPageBreak/>
+              <w:t>sin tareas asociadas</w:t>
             </w:r>
           </w:p>
         </w:tc>
@@ -8434,7 +8576,12 @@
               <w:cnfStyle w:val="000000100000" w:firstRow="0" w:lastRow="0" w:firstColumn="0" w:lastColumn="0" w:oddVBand="0" w:evenVBand="0" w:oddHBand="1" w:evenHBand="0" w:firstRowFirstColumn="0" w:firstRowLastColumn="0" w:lastRowFirstColumn="0" w:lastRowLastColumn="0"/>
             </w:pPr>
             <w:r>
-              <w:t>Error 500: “Access not Authorised”</w:t>
+              <w:lastRenderedPageBreak/>
+              <w:t xml:space="preserve">Error de validación “No </w:t>
+            </w:r>
+            <w:r>
+              <w:lastRenderedPageBreak/>
+              <w:t>se puede publicar un registro de mantenimiento sin tareas”</w:t>
             </w:r>
           </w:p>
         </w:tc>
@@ -8447,9 +8594,6 @@
               <w:jc w:val="center"/>
               <w:cnfStyle w:val="000000100000" w:firstRow="0" w:lastRow="0" w:firstColumn="0" w:lastColumn="0" w:oddVBand="0" w:evenVBand="0" w:oddHBand="1" w:evenHBand="0" w:firstRowFirstColumn="0" w:firstRowLastColumn="0" w:lastRowFirstColumn="0" w:lastRowLastColumn="0"/>
             </w:pPr>
-            <w:r>
-              <w:t>0</w:t>
-            </w:r>
           </w:p>
         </w:tc>
         <w:tc>
@@ -8461,9 +8605,6 @@
               <w:jc w:val="center"/>
               <w:cnfStyle w:val="000000100000" w:firstRow="0" w:lastRow="0" w:firstColumn="0" w:lastColumn="0" w:oddVBand="0" w:evenVBand="0" w:oddHBand="1" w:evenHBand="0" w:firstRowFirstColumn="0" w:firstRowLastColumn="0" w:lastRowFirstColumn="0" w:lastRowLastColumn="0"/>
             </w:pPr>
-            <w:r>
-              <w:t>Baja</w:t>
-            </w:r>
           </w:p>
         </w:tc>
       </w:tr>
@@ -8481,7 +8622,10 @@
               <w:jc w:val="center"/>
             </w:pPr>
             <w:r>
-              <w:t>Prueba-5</w:t>
+              <w:t>Prueba-</w:t>
+            </w:r>
+            <w:r>
+              <w:t>5</w:t>
             </w:r>
             <w:r>
               <w:t>7</w:t>
@@ -8498,7 +8642,7 @@
               <w:cnfStyle w:val="000000000000" w:firstRow="0" w:lastRow="0" w:firstColumn="0" w:lastColumn="0" w:oddVBand="0" w:evenVBand="0" w:oddHBand="0" w:evenHBand="0" w:firstRowFirstColumn="0" w:firstRowLastColumn="0" w:lastRowFirstColumn="0" w:lastRowLastColumn="0"/>
             </w:pPr>
             <w:r>
-              <w:t>Publicar registro de mantenimiento que pertenece a otro técnico</w:t>
+              <w:t>Publicar registro de mantenimiento ya publicado</w:t>
             </w:r>
           </w:p>
         </w:tc>
@@ -8542,12 +8686,6 @@
             <w:r>
               <w:t>Baja</w:t>
             </w:r>
-          </w:p>
-          <w:p>
-            <w:pPr>
-              <w:jc w:val="center"/>
-              <w:cnfStyle w:val="000000000000" w:firstRow="0" w:lastRow="0" w:firstColumn="0" w:lastColumn="0" w:oddVBand="0" w:evenVBand="0" w:oddHBand="0" w:evenHBand="0" w:firstRowFirstColumn="0" w:firstRowLastColumn="0" w:lastRowFirstColumn="0" w:lastRowLastColumn="0"/>
-            </w:pPr>
           </w:p>
         </w:tc>
       </w:tr>
@@ -8566,10 +8704,7 @@
               <w:jc w:val="center"/>
             </w:pPr>
             <w:r>
-              <w:t>Prueba-</w:t>
-            </w:r>
-            <w:r>
-              <w:t>5</w:t>
+              <w:t>Prueba-5</w:t>
             </w:r>
             <w:r>
               <w:t>8</w:t>
@@ -8586,7 +8721,7 @@
               <w:cnfStyle w:val="000000100000" w:firstRow="0" w:lastRow="0" w:firstColumn="0" w:lastColumn="0" w:oddVBand="0" w:evenVBand="0" w:oddHBand="1" w:evenHBand="0" w:firstRowFirstColumn="0" w:firstRowLastColumn="0" w:lastRowFirstColumn="0" w:lastRowLastColumn="0"/>
             </w:pPr>
             <w:r>
-              <w:t>Borrar registro de mantenimiento correcto</w:t>
+              <w:t>Publicar registro de mantenimiento que pertenece a otro técnico</w:t>
             </w:r>
           </w:p>
         </w:tc>
@@ -8600,7 +8735,7 @@
               <w:cnfStyle w:val="000000100000" w:firstRow="0" w:lastRow="0" w:firstColumn="0" w:lastColumn="0" w:oddVBand="0" w:evenVBand="0" w:oddHBand="1" w:evenHBand="0" w:firstRowFirstColumn="0" w:firstRowLastColumn="0" w:lastRowFirstColumn="0" w:lastRowLastColumn="0"/>
             </w:pPr>
             <w:r>
-              <w:t xml:space="preserve">Elimina de base de datos el registro de mantenimiento </w:t>
+              <w:t>Error 500: “Access not Authorised”</w:t>
             </w:r>
           </w:p>
         </w:tc>
@@ -8630,6 +8765,12 @@
             <w:r>
               <w:t>Baja</w:t>
             </w:r>
+          </w:p>
+          <w:p>
+            <w:pPr>
+              <w:jc w:val="center"/>
+              <w:cnfStyle w:val="000000100000" w:firstRow="0" w:lastRow="0" w:firstColumn="0" w:lastColumn="0" w:oddVBand="0" w:evenVBand="0" w:oddHBand="1" w:evenHBand="0" w:firstRowFirstColumn="0" w:firstRowLastColumn="0" w:lastRowFirstColumn="0" w:lastRowLastColumn="0"/>
+            </w:pPr>
           </w:p>
         </w:tc>
       </w:tr>
@@ -8667,7 +8808,7 @@
               <w:cnfStyle w:val="000000000000" w:firstRow="0" w:lastRow="0" w:firstColumn="0" w:lastColumn="0" w:oddVBand="0" w:evenVBand="0" w:oddHBand="0" w:evenHBand="0" w:firstRowFirstColumn="0" w:firstRowLastColumn="0" w:lastRowFirstColumn="0" w:lastRowLastColumn="0"/>
             </w:pPr>
             <w:r>
-              <w:t>Borrar registro de mantenimiento vacío</w:t>
+              <w:t>Borrar registro de mantenimiento correcto</w:t>
             </w:r>
           </w:p>
         </w:tc>
@@ -8746,7 +8887,7 @@
               <w:cnfStyle w:val="000000100000" w:firstRow="0" w:lastRow="0" w:firstColumn="0" w:lastColumn="0" w:oddVBand="0" w:evenVBand="0" w:oddHBand="1" w:evenHBand="0" w:firstRowFirstColumn="0" w:firstRowLastColumn="0" w:lastRowFirstColumn="0" w:lastRowLastColumn="0"/>
             </w:pPr>
             <w:r>
-              <w:t>Borrar registro de mantenimiento publicado</w:t>
+              <w:t>Borrar registro de mantenimiento vacío</w:t>
             </w:r>
           </w:p>
         </w:tc>
@@ -8760,7 +8901,7 @@
               <w:cnfStyle w:val="000000100000" w:firstRow="0" w:lastRow="0" w:firstColumn="0" w:lastColumn="0" w:oddVBand="0" w:evenVBand="0" w:oddHBand="1" w:evenHBand="0" w:firstRowFirstColumn="0" w:firstRowLastColumn="0" w:lastRowFirstColumn="0" w:lastRowLastColumn="0"/>
             </w:pPr>
             <w:r>
-              <w:t>Error 500: “Access not Authorised”</w:t>
+              <w:t xml:space="preserve">Elimina de base de datos el registro de mantenimiento </w:t>
             </w:r>
           </w:p>
         </w:tc>
@@ -8790,11 +8931,6 @@
             <w:r>
               <w:t>Baja</w:t>
             </w:r>
-          </w:p>
-          <w:p>
-            <w:pPr>
-              <w:cnfStyle w:val="000000100000" w:firstRow="0" w:lastRow="0" w:firstColumn="0" w:lastColumn="0" w:oddVBand="0" w:evenVBand="0" w:oddHBand="1" w:evenHBand="0" w:firstRowFirstColumn="0" w:firstRowLastColumn="0" w:lastRowFirstColumn="0" w:lastRowLastColumn="0"/>
-            </w:pPr>
           </w:p>
         </w:tc>
       </w:tr>
@@ -8832,7 +8968,7 @@
               <w:cnfStyle w:val="000000000000" w:firstRow="0" w:lastRow="0" w:firstColumn="0" w:lastColumn="0" w:oddVBand="0" w:evenVBand="0" w:oddHBand="0" w:evenHBand="0" w:firstRowFirstColumn="0" w:firstRowLastColumn="0" w:lastRowFirstColumn="0" w:lastRowLastColumn="0"/>
             </w:pPr>
             <w:r>
-              <w:t>Borrar registro de mantenimiento que pertenece a otro técnico</w:t>
+              <w:t>Borrar registro de mantenimiento publicado</w:t>
             </w:r>
           </w:p>
         </w:tc>
@@ -8879,7 +9015,6 @@
           </w:p>
           <w:p>
             <w:pPr>
-              <w:jc w:val="center"/>
               <w:cnfStyle w:val="000000000000" w:firstRow="0" w:lastRow="0" w:firstColumn="0" w:lastColumn="0" w:oddVBand="0" w:evenVBand="0" w:oddHBand="0" w:evenHBand="0" w:firstRowFirstColumn="0" w:firstRowLastColumn="0" w:lastRowFirstColumn="0" w:lastRowLastColumn="0"/>
             </w:pPr>
           </w:p>
@@ -8920,7 +9055,7 @@
               <w:cnfStyle w:val="000000100000" w:firstRow="0" w:lastRow="0" w:firstColumn="0" w:lastColumn="0" w:oddVBand="0" w:evenVBand="0" w:oddHBand="1" w:evenHBand="0" w:firstRowFirstColumn="0" w:firstRowLastColumn="0" w:lastRowFirstColumn="0" w:lastRowLastColumn="0"/>
             </w:pPr>
             <w:r>
-              <w:t>Borrar registro de mantenimiento desde otro rol</w:t>
+              <w:t>Borrar registro de mantenimiento que pertenece a otro técnico</w:t>
             </w:r>
           </w:p>
         </w:tc>
@@ -8964,6 +9099,12 @@
             <w:r>
               <w:t>Baja</w:t>
             </w:r>
+          </w:p>
+          <w:p>
+            <w:pPr>
+              <w:jc w:val="center"/>
+              <w:cnfStyle w:val="000000100000" w:firstRow="0" w:lastRow="0" w:firstColumn="0" w:lastColumn="0" w:oddVBand="0" w:evenVBand="0" w:oddHBand="1" w:evenHBand="0" w:firstRowFirstColumn="0" w:firstRowLastColumn="0" w:lastRowFirstColumn="0" w:lastRowLastColumn="0"/>
+            </w:pPr>
           </w:p>
         </w:tc>
       </w:tr>
@@ -9001,7 +9142,7 @@
               <w:cnfStyle w:val="000000000000" w:firstRow="0" w:lastRow="0" w:firstColumn="0" w:lastColumn="0" w:oddVBand="0" w:evenVBand="0" w:oddHBand="0" w:evenHBand="0" w:firstRowFirstColumn="0" w:firstRowLastColumn="0" w:lastRowFirstColumn="0" w:lastRowLastColumn="0"/>
             </w:pPr>
             <w:r>
-              <w:t>Listar todas las tareas de un registro de mantenimiento</w:t>
+              <w:t>Borrar registro de mantenimiento desde otro rol</w:t>
             </w:r>
           </w:p>
         </w:tc>
@@ -9015,7 +9156,7 @@
               <w:cnfStyle w:val="000000000000" w:firstRow="0" w:lastRow="0" w:firstColumn="0" w:lastColumn="0" w:oddVBand="0" w:evenVBand="0" w:oddHBand="0" w:evenHBand="0" w:firstRowFirstColumn="0" w:firstRowLastColumn="0" w:lastRowFirstColumn="0" w:lastRowLastColumn="0"/>
             </w:pPr>
             <w:r>
-              <w:t>Lista correctamente todas las tareas</w:t>
+              <w:t>Error 500: “Access not Authorised”</w:t>
             </w:r>
           </w:p>
         </w:tc>
@@ -9083,10 +9224,7 @@
               <w:cnfStyle w:val="000000100000" w:firstRow="0" w:lastRow="0" w:firstColumn="0" w:lastColumn="0" w:oddVBand="0" w:evenVBand="0" w:oddHBand="1" w:evenHBand="0" w:firstRowFirstColumn="0" w:firstRowLastColumn="0" w:lastRowFirstColumn="0" w:lastRowLastColumn="0"/>
             </w:pPr>
             <w:r>
-              <w:t xml:space="preserve">Listar todas las </w:t>
-            </w:r>
-            <w:r>
-              <w:t>tareas de un registro de mantenimiento inexistente</w:t>
+              <w:t>Listar todas las tareas de un registro de mantenimiento</w:t>
             </w:r>
           </w:p>
         </w:tc>
@@ -9100,7 +9238,7 @@
               <w:cnfStyle w:val="000000100000" w:firstRow="0" w:lastRow="0" w:firstColumn="0" w:lastColumn="0" w:oddVBand="0" w:evenVBand="0" w:oddHBand="1" w:evenHBand="0" w:firstRowFirstColumn="0" w:firstRowLastColumn="0" w:lastRowFirstColumn="0" w:lastRowLastColumn="0"/>
             </w:pPr>
             <w:r>
-              <w:t>Error 500: “Access not Authorised”</w:t>
+              <w:t>Lista correctamente todas las tareas</w:t>
             </w:r>
           </w:p>
         </w:tc>
@@ -9170,7 +9308,7 @@
               <w:t xml:space="preserve">Listar todas las </w:t>
             </w:r>
             <w:r>
-              <w:t>tareas de un registro de mantenimiento de otro técnico</w:t>
+              <w:t>tareas de un registro de mantenimiento inexistente</w:t>
             </w:r>
           </w:p>
         </w:tc>
@@ -9255,13 +9393,101 @@
               <w:t xml:space="preserve">Listar todas las </w:t>
             </w:r>
             <w:r>
+              <w:t>tareas de un registro de mantenimiento de otro técnico</w:t>
+            </w:r>
+          </w:p>
+        </w:tc>
+        <w:tc>
+          <w:tcPr>
+            <w:tcW w:w="1866" w:type="dxa"/>
+          </w:tcPr>
+          <w:p>
+            <w:pPr>
+              <w:jc w:val="center"/>
+              <w:cnfStyle w:val="000000100000" w:firstRow="0" w:lastRow="0" w:firstColumn="0" w:lastColumn="0" w:oddVBand="0" w:evenVBand="0" w:oddHBand="1" w:evenHBand="0" w:firstRowFirstColumn="0" w:firstRowLastColumn="0" w:lastRowFirstColumn="0" w:lastRowLastColumn="0"/>
+            </w:pPr>
+            <w:r>
+              <w:t>Error 500: “Access not Authorised”</w:t>
+            </w:r>
+          </w:p>
+        </w:tc>
+        <w:tc>
+          <w:tcPr>
+            <w:tcW w:w="1693" w:type="dxa"/>
+          </w:tcPr>
+          <w:p>
+            <w:pPr>
+              <w:jc w:val="center"/>
+              <w:cnfStyle w:val="000000100000" w:firstRow="0" w:lastRow="0" w:firstColumn="0" w:lastColumn="0" w:oddVBand="0" w:evenVBand="0" w:oddHBand="1" w:evenHBand="0" w:firstRowFirstColumn="0" w:firstRowLastColumn="0" w:lastRowFirstColumn="0" w:lastRowLastColumn="0"/>
+            </w:pPr>
+            <w:r>
+              <w:t>0</w:t>
+            </w:r>
+          </w:p>
+        </w:tc>
+        <w:tc>
+          <w:tcPr>
+            <w:tcW w:w="1808" w:type="dxa"/>
+          </w:tcPr>
+          <w:p>
+            <w:pPr>
+              <w:jc w:val="center"/>
+              <w:cnfStyle w:val="000000100000" w:firstRow="0" w:lastRow="0" w:firstColumn="0" w:lastColumn="0" w:oddVBand="0" w:evenVBand="0" w:oddHBand="1" w:evenHBand="0" w:firstRowFirstColumn="0" w:firstRowLastColumn="0" w:lastRowFirstColumn="0" w:lastRowLastColumn="0"/>
+            </w:pPr>
+            <w:r>
+              <w:t>Baja</w:t>
+            </w:r>
+          </w:p>
+        </w:tc>
+      </w:tr>
+      <w:tr>
+        <w:trPr>
+          <w:trHeight w:val="288"/>
+        </w:trPr>
+        <w:tc>
+          <w:tcPr>
+            <w:cnfStyle w:val="001000000000" w:firstRow="0" w:lastRow="0" w:firstColumn="1" w:lastColumn="0" w:oddVBand="0" w:evenVBand="0" w:oddHBand="0" w:evenHBand="0" w:firstRowFirstColumn="0" w:firstRowLastColumn="0" w:lastRowFirstColumn="0" w:lastRowLastColumn="0"/>
+            <w:tcW w:w="1836" w:type="dxa"/>
+          </w:tcPr>
+          <w:p>
+            <w:pPr>
+              <w:jc w:val="center"/>
+            </w:pPr>
+            <w:r>
+              <w:t>Prueba-</w:t>
+            </w:r>
+            <w:r>
+              <w:t>6</w:t>
+            </w:r>
+            <w:r>
+              <w:t>7</w:t>
+            </w:r>
+          </w:p>
+        </w:tc>
+        <w:tc>
+          <w:tcPr>
+            <w:tcW w:w="2191" w:type="dxa"/>
+          </w:tcPr>
+          <w:p>
+            <w:pPr>
+              <w:jc w:val="center"/>
+              <w:cnfStyle w:val="000000000000" w:firstRow="0" w:lastRow="0" w:firstColumn="0" w:lastColumn="0" w:oddVBand="0" w:evenVBand="0" w:oddHBand="0" w:evenHBand="0" w:firstRowFirstColumn="0" w:firstRowLastColumn="0" w:lastRowFirstColumn="0" w:lastRowLastColumn="0"/>
+            </w:pPr>
+            <w:r>
+              <w:t xml:space="preserve">Listar todas las </w:t>
+            </w:r>
+            <w:r>
               <w:t>tareas</w:t>
             </w:r>
             <w:r>
               <w:t xml:space="preserve"> de </w:t>
             </w:r>
             <w:r>
-              <w:t xml:space="preserve">un registro de mantenimiento </w:t>
+              <w:t xml:space="preserve">un registro de </w:t>
+            </w:r>
+            <w:r>
+              <w:lastRenderedPageBreak/>
+              <w:t xml:space="preserve">mantenimiento </w:t>
             </w:r>
             <w:r>
               <w:t>desde otro rol</w:t>
@@ -9275,9 +9501,10 @@
           <w:p>
             <w:pPr>
               <w:jc w:val="center"/>
-              <w:cnfStyle w:val="000000100000" w:firstRow="0" w:lastRow="0" w:firstColumn="0" w:lastColumn="0" w:oddVBand="0" w:evenVBand="0" w:oddHBand="1" w:evenHBand="0" w:firstRowFirstColumn="0" w:firstRowLastColumn="0" w:lastRowFirstColumn="0" w:lastRowLastColumn="0"/>
-            </w:pPr>
-            <w:r>
+              <w:cnfStyle w:val="000000000000" w:firstRow="0" w:lastRow="0" w:firstColumn="0" w:lastColumn="0" w:oddVBand="0" w:evenVBand="0" w:oddHBand="0" w:evenHBand="0" w:firstRowFirstColumn="0" w:firstRowLastColumn="0" w:lastRowFirstColumn="0" w:lastRowLastColumn="0"/>
+            </w:pPr>
+            <w:r>
+              <w:lastRenderedPageBreak/>
               <w:t>Error 500: “Access not Authorised”</w:t>
             </w:r>
           </w:p>
@@ -9289,7 +9516,7 @@
           <w:p>
             <w:pPr>
               <w:jc w:val="center"/>
-              <w:cnfStyle w:val="000000100000" w:firstRow="0" w:lastRow="0" w:firstColumn="0" w:lastColumn="0" w:oddVBand="0" w:evenVBand="0" w:oddHBand="1" w:evenHBand="0" w:firstRowFirstColumn="0" w:firstRowLastColumn="0" w:lastRowFirstColumn="0" w:lastRowLastColumn="0"/>
+              <w:cnfStyle w:val="000000000000" w:firstRow="0" w:lastRow="0" w:firstColumn="0" w:lastColumn="0" w:oddVBand="0" w:evenVBand="0" w:oddHBand="0" w:evenHBand="0" w:firstRowFirstColumn="0" w:firstRowLastColumn="0" w:lastRowFirstColumn="0" w:lastRowLastColumn="0"/>
             </w:pPr>
             <w:r>
               <w:t>0</w:t>
@@ -9303,7 +9530,7 @@
           <w:p>
             <w:pPr>
               <w:jc w:val="center"/>
-              <w:cnfStyle w:val="000000100000" w:firstRow="0" w:lastRow="0" w:firstColumn="0" w:lastColumn="0" w:oddVBand="0" w:evenVBand="0" w:oddHBand="1" w:evenHBand="0" w:firstRowFirstColumn="0" w:firstRowLastColumn="0" w:lastRowFirstColumn="0" w:lastRowLastColumn="0"/>
+              <w:cnfStyle w:val="000000000000" w:firstRow="0" w:lastRow="0" w:firstColumn="0" w:lastColumn="0" w:oddVBand="0" w:evenVBand="0" w:oddHBand="0" w:evenHBand="0" w:firstRowFirstColumn="0" w:firstRowLastColumn="0" w:lastRowFirstColumn="0" w:lastRowLastColumn="0"/>
             </w:pPr>
             <w:r>
               <w:t>Baja</w:t>
@@ -10293,6 +10520,7 @@
               <w:jc w:val="center"/>
             </w:pPr>
             <w:r>
+              <w:lastRenderedPageBreak/>
               <w:t>Prueba-13</w:t>
             </w:r>
           </w:p>
@@ -10321,7 +10549,7 @@
               <w:cnfStyle w:val="000000000000" w:firstRow="0" w:lastRow="0" w:firstColumn="0" w:lastColumn="0" w:oddVBand="0" w:evenVBand="0" w:oddHBand="0" w:evenHBand="0" w:firstRowFirstColumn="0" w:firstRowLastColumn="0" w:lastRowFirstColumn="0" w:lastRowLastColumn="0"/>
             </w:pPr>
             <w:r>
-              <w:t>Error de validación “Invalid value”</w:t>
+              <w:t>Error 500: “Error de parseo”</w:t>
             </w:r>
           </w:p>
         </w:tc>
@@ -10391,11 +10619,7 @@
               <w:t xml:space="preserve"> con</w:t>
             </w:r>
             <w:r>
-              <w:t xml:space="preserve"> un campo </w:t>
-            </w:r>
-            <w:r>
-              <w:lastRenderedPageBreak/>
-              <w:t>anotaciones vacío</w:t>
+              <w:t xml:space="preserve"> un campo anotaciones vacío</w:t>
             </w:r>
           </w:p>
         </w:tc>
@@ -10409,12 +10633,7 @@
               <w:cnfStyle w:val="000000100000" w:firstRow="0" w:lastRow="0" w:firstColumn="0" w:lastColumn="0" w:oddVBand="0" w:evenVBand="0" w:oddHBand="1" w:evenHBand="0" w:firstRowFirstColumn="0" w:firstRowLastColumn="0" w:lastRowFirstColumn="0" w:lastRowLastColumn="0"/>
             </w:pPr>
             <w:r>
-              <w:lastRenderedPageBreak/>
-              <w:t xml:space="preserve">Error de validación “Notes debe </w:t>
-            </w:r>
-            <w:r>
-              <w:lastRenderedPageBreak/>
-              <w:t>estar entre 0 y 255 caracteres”</w:t>
+              <w:t>Error de validación “Notes debe estar entre 0 y 255 caracteres”</w:t>
             </w:r>
           </w:p>
         </w:tc>
@@ -10428,7 +10647,6 @@
               <w:cnfStyle w:val="000000100000" w:firstRow="0" w:lastRow="0" w:firstColumn="0" w:lastColumn="0" w:oddVBand="0" w:evenVBand="0" w:oddHBand="1" w:evenHBand="0" w:firstRowFirstColumn="0" w:firstRowLastColumn="0" w:lastRowFirstColumn="0" w:lastRowLastColumn="0"/>
             </w:pPr>
             <w:r>
-              <w:lastRenderedPageBreak/>
               <w:t>0</w:t>
             </w:r>
           </w:p>
@@ -11032,6 +11250,7 @@
               <w:jc w:val="center"/>
             </w:pPr>
             <w:r>
+              <w:lastRenderedPageBreak/>
               <w:t>Prueba-</w:t>
             </w:r>
             <w:r>
@@ -11107,7 +11326,6 @@
               <w:jc w:val="center"/>
             </w:pPr>
             <w:r>
-              <w:lastRenderedPageBreak/>
               <w:t>Prueba-17</w:t>
             </w:r>
           </w:p>
@@ -11882,6 +12100,7 @@
               <w:jc w:val="center"/>
             </w:pPr>
             <w:r>
+              <w:lastRenderedPageBreak/>
               <w:t>Prueba-</w:t>
             </w:r>
             <w:r>
@@ -11991,11 +12210,7 @@
               <w:cnfStyle w:val="000000100000" w:firstRow="0" w:lastRow="0" w:firstColumn="0" w:lastColumn="0" w:oddVBand="0" w:evenVBand="0" w:oddHBand="1" w:evenHBand="0" w:firstRowFirstColumn="0" w:firstRowLastColumn="0" w:lastRowFirstColumn="0" w:lastRowLastColumn="0"/>
             </w:pPr>
             <w:r>
-              <w:t xml:space="preserve">Errores de validación “NotNull” en </w:t>
-            </w:r>
-            <w:r>
-              <w:lastRenderedPageBreak/>
-              <w:t>todos los campos</w:t>
+              <w:t>Errores de validación “NotNull” en todos los campos</w:t>
             </w:r>
           </w:p>
         </w:tc>
@@ -12009,7 +12224,6 @@
               <w:cnfStyle w:val="000000100000" w:firstRow="0" w:lastRow="0" w:firstColumn="0" w:lastColumn="0" w:oddVBand="0" w:evenVBand="0" w:oddHBand="1" w:evenHBand="0" w:firstRowFirstColumn="0" w:firstRowLastColumn="0" w:lastRowFirstColumn="0" w:lastRowLastColumn="0"/>
             </w:pPr>
             <w:r>
-              <w:lastRenderedPageBreak/>
               <w:t>0</w:t>
             </w:r>
           </w:p>
@@ -12071,7 +12285,10 @@
               <w:cnfStyle w:val="000000000000" w:firstRow="0" w:lastRow="0" w:firstColumn="0" w:lastColumn="0" w:oddVBand="0" w:evenVBand="0" w:oddHBand="0" w:evenHBand="0" w:firstRowFirstColumn="0" w:firstRowLastColumn="0" w:lastRowFirstColumn="0" w:lastRowLastColumn="0"/>
             </w:pPr>
             <w:r>
-              <w:t>Error de validación “Invalid value”</w:t>
+              <w:t>Error 500: “Error de parseo</w:t>
+            </w:r>
+            <w:r>
+              <w:t>”</w:t>
             </w:r>
           </w:p>
         </w:tc>
@@ -12592,6 +12809,7 @@
               <w:jc w:val="center"/>
             </w:pPr>
             <w:r>
+              <w:lastRenderedPageBreak/>
               <w:t>Prueba-</w:t>
             </w:r>
             <w:r>
@@ -12612,11 +12830,7 @@
               <w:cnfStyle w:val="000000100000" w:firstRow="0" w:lastRow="0" w:firstColumn="0" w:lastColumn="0" w:oddVBand="0" w:evenVBand="0" w:oddHBand="1" w:evenHBand="0" w:firstRowFirstColumn="0" w:firstRowLastColumn="0" w:lastRowFirstColumn="0" w:lastRowLastColumn="0"/>
             </w:pPr>
             <w:r>
-              <w:t xml:space="preserve">Actualizar tarea con un campo anotaciones con intento de </w:t>
-            </w:r>
-            <w:r>
-              <w:lastRenderedPageBreak/>
-              <w:t>marquee Hacking</w:t>
+              <w:t>Actualizar tarea con un campo anotaciones con intento de marquee Hacking</w:t>
             </w:r>
           </w:p>
         </w:tc>
@@ -12630,7 +12844,6 @@
               <w:cnfStyle w:val="000000100000" w:firstRow="0" w:lastRow="0" w:firstColumn="0" w:lastColumn="0" w:oddVBand="0" w:evenVBand="0" w:oddHBand="1" w:evenHBand="0" w:firstRowFirstColumn="0" w:firstRowLastColumn="0" w:lastRowFirstColumn="0" w:lastRowLastColumn="0"/>
             </w:pPr>
             <w:r>
-              <w:lastRenderedPageBreak/>
               <w:t>Tarea actualizada correctamente</w:t>
             </w:r>
           </w:p>
@@ -13321,7 +13534,11 @@
               <w:cnfStyle w:val="000000000000" w:firstRow="0" w:lastRow="0" w:firstColumn="0" w:lastColumn="0" w:oddVBand="0" w:evenVBand="0" w:oddHBand="0" w:evenHBand="0" w:firstRowFirstColumn="0" w:firstRowLastColumn="0" w:lastRowFirstColumn="0" w:lastRowLastColumn="0"/>
             </w:pPr>
             <w:r>
-              <w:t>Error de validación “Estimated duration debe estar entre 0 y 1000”</w:t>
+              <w:t xml:space="preserve">Error de validación “Estimated duration debe </w:t>
+            </w:r>
+            <w:r>
+              <w:lastRenderedPageBreak/>
+              <w:t>estar entre 0 y 1000”</w:t>
             </w:r>
           </w:p>
         </w:tc>
@@ -13335,6 +13552,7 @@
               <w:cnfStyle w:val="000000000000" w:firstRow="0" w:lastRow="0" w:firstColumn="0" w:lastColumn="0" w:oddVBand="0" w:evenVBand="0" w:oddHBand="0" w:evenHBand="0" w:firstRowFirstColumn="0" w:firstRowLastColumn="0" w:lastRowFirstColumn="0" w:lastRowLastColumn="0"/>
             </w:pPr>
             <w:r>
+              <w:lastRenderedPageBreak/>
               <w:t>0</w:t>
             </w:r>
           </w:p>
@@ -13385,11 +13603,7 @@
               <w:cnfStyle w:val="000000100000" w:firstRow="0" w:lastRow="0" w:firstColumn="0" w:lastColumn="0" w:oddVBand="0" w:evenVBand="0" w:oddHBand="1" w:evenHBand="0" w:firstRowFirstColumn="0" w:firstRowLastColumn="0" w:lastRowFirstColumn="0" w:lastRowLastColumn="0"/>
             </w:pPr>
             <w:r>
-              <w:t xml:space="preserve">Actualizar tarea con </w:t>
-            </w:r>
-            <w:r>
-              <w:lastRenderedPageBreak/>
-              <w:t>draftMode a false</w:t>
+              <w:t>Actualizar tarea con draftMode a false</w:t>
             </w:r>
           </w:p>
         </w:tc>
@@ -13403,12 +13617,7 @@
               <w:cnfStyle w:val="000000100000" w:firstRow="0" w:lastRow="0" w:firstColumn="0" w:lastColumn="0" w:oddVBand="0" w:evenVBand="0" w:oddHBand="1" w:evenHBand="0" w:firstRowFirstColumn="0" w:firstRowLastColumn="0" w:lastRowFirstColumn="0" w:lastRowLastColumn="0"/>
             </w:pPr>
             <w:r>
-              <w:lastRenderedPageBreak/>
-              <w:t xml:space="preserve">Actualiza la tarea con </w:t>
-            </w:r>
-            <w:r>
-              <w:lastRenderedPageBreak/>
-              <w:t>draftMode a true</w:t>
+              <w:t>Actualiza la tarea con draftMode a true</w:t>
             </w:r>
           </w:p>
         </w:tc>
@@ -13422,7 +13631,6 @@
               <w:cnfStyle w:val="000000100000" w:firstRow="0" w:lastRow="0" w:firstColumn="0" w:lastColumn="0" w:oddVBand="0" w:evenVBand="0" w:oddHBand="1" w:evenHBand="0" w:firstRowFirstColumn="0" w:firstRowLastColumn="0" w:lastRowFirstColumn="0" w:lastRowLastColumn="0"/>
             </w:pPr>
             <w:r>
-              <w:lastRenderedPageBreak/>
               <w:t>0</w:t>
             </w:r>
           </w:p>
@@ -13943,7 +14151,7 @@
               <w:cnfStyle w:val="000000000000" w:firstRow="0" w:lastRow="0" w:firstColumn="0" w:lastColumn="0" w:oddVBand="0" w:evenVBand="0" w:oddHBand="0" w:evenHBand="0" w:firstRowFirstColumn="0" w:firstRowLastColumn="0" w:lastRowFirstColumn="0" w:lastRowLastColumn="0"/>
             </w:pPr>
             <w:r>
-              <w:t>Error de validación “Invalid value”</w:t>
+              <w:t>Error 500: “Error de parseo”</w:t>
             </w:r>
           </w:p>
         </w:tc>
@@ -14160,7 +14368,11 @@
               <w:cnfStyle w:val="000000100000" w:firstRow="0" w:lastRow="0" w:firstColumn="0" w:lastColumn="0" w:oddVBand="0" w:evenVBand="0" w:oddHBand="1" w:evenHBand="0" w:firstRowFirstColumn="0" w:firstRowLastColumn="0" w:lastRowFirstColumn="0" w:lastRowLastColumn="0"/>
             </w:pPr>
             <w:r>
-              <w:t>Publicar tarea con un campo anotaciones con caracteres thai</w:t>
+              <w:t xml:space="preserve">Publicar tarea con un campo anotaciones </w:t>
+            </w:r>
+            <w:r>
+              <w:lastRenderedPageBreak/>
+              <w:t>con caracteres thai</w:t>
             </w:r>
           </w:p>
         </w:tc>
@@ -14174,6 +14386,7 @@
               <w:cnfStyle w:val="000000100000" w:firstRow="0" w:lastRow="0" w:firstColumn="0" w:lastColumn="0" w:oddVBand="0" w:evenVBand="0" w:oddHBand="1" w:evenHBand="0" w:firstRowFirstColumn="0" w:firstRowLastColumn="0" w:lastRowFirstColumn="0" w:lastRowLastColumn="0"/>
             </w:pPr>
             <w:r>
+              <w:lastRenderedPageBreak/>
               <w:t>Tarea publicada correctamente</w:t>
             </w:r>
           </w:p>
@@ -14235,11 +14448,7 @@
               <w:cnfStyle w:val="000000000000" w:firstRow="0" w:lastRow="0" w:firstColumn="0" w:lastColumn="0" w:oddVBand="0" w:evenVBand="0" w:oddHBand="0" w:evenHBand="0" w:firstRowFirstColumn="0" w:firstRowLastColumn="0" w:lastRowFirstColumn="0" w:lastRowLastColumn="0"/>
             </w:pPr>
             <w:r>
-              <w:t xml:space="preserve">Publicar tarea con un campo anotaciones </w:t>
-            </w:r>
-            <w:r>
-              <w:lastRenderedPageBreak/>
-              <w:t>con caracteres árabes</w:t>
+              <w:t>Publicar tarea con un campo anotaciones con caracteres árabes</w:t>
             </w:r>
           </w:p>
         </w:tc>
@@ -14253,7 +14462,6 @@
               <w:cnfStyle w:val="000000000000" w:firstRow="0" w:lastRow="0" w:firstColumn="0" w:lastColumn="0" w:oddVBand="0" w:evenVBand="0" w:oddHBand="0" w:evenHBand="0" w:firstRowFirstColumn="0" w:firstRowLastColumn="0" w:lastRowFirstColumn="0" w:lastRowLastColumn="0"/>
             </w:pPr>
             <w:r>
-              <w:lastRenderedPageBreak/>
               <w:t>Tarea publicada correctamente</w:t>
             </w:r>
           </w:p>
@@ -14953,7 +15161,11 @@
               <w:cnfStyle w:val="000000100000" w:firstRow="0" w:lastRow="0" w:firstColumn="0" w:lastColumn="0" w:oddVBand="0" w:evenVBand="0" w:oddHBand="1" w:evenHBand="0" w:firstRowFirstColumn="0" w:firstRowLastColumn="0" w:lastRowFirstColumn="0" w:lastRowLastColumn="0"/>
             </w:pPr>
             <w:r>
-              <w:t>Error de validación “Estimated duration debe estar entre 0 y 1000”</w:t>
+              <w:t xml:space="preserve">Error de validación “Estimated </w:t>
+            </w:r>
+            <w:r>
+              <w:lastRenderedPageBreak/>
+              <w:t>duration debe estar entre 0 y 1000”</w:t>
             </w:r>
           </w:p>
         </w:tc>
@@ -14967,6 +15179,7 @@
               <w:cnfStyle w:val="000000100000" w:firstRow="0" w:lastRow="0" w:firstColumn="0" w:lastColumn="0" w:oddVBand="0" w:evenVBand="0" w:oddHBand="1" w:evenHBand="0" w:firstRowFirstColumn="0" w:firstRowLastColumn="0" w:lastRowFirstColumn="0" w:lastRowLastColumn="0"/>
             </w:pPr>
             <w:r>
+              <w:lastRenderedPageBreak/>
               <w:t>0</w:t>
             </w:r>
           </w:p>
@@ -14997,7 +15210,6 @@
               <w:jc w:val="center"/>
             </w:pPr>
             <w:r>
-              <w:lastRenderedPageBreak/>
               <w:t>Prueba-</w:t>
             </w:r>
             <w:r>
@@ -15916,6 +16128,7 @@
               <w:jc w:val="center"/>
             </w:pPr>
             <w:r>
+              <w:lastRenderedPageBreak/>
               <w:t>Prueba-66</w:t>
             </w:r>
           </w:p>
@@ -15991,7 +16204,6 @@
         <w:rPr>
           <w:color w:val="auto"/>
         </w:rPr>
-        <w:lastRenderedPageBreak/>
         <w:t>4.</w:t>
       </w:r>
       <w:r>
@@ -16829,6 +17041,7 @@
               <w:jc w:val="center"/>
             </w:pPr>
             <w:r>
+              <w:lastRenderedPageBreak/>
               <w:t>Prueba-10</w:t>
             </w:r>
           </w:p>
@@ -16905,7 +17118,6 @@
               <w:jc w:val="center"/>
             </w:pPr>
             <w:r>
-              <w:lastRenderedPageBreak/>
               <w:t>Prueba-</w:t>
             </w:r>
             <w:r>
@@ -18211,6 +18423,7 @@
                 <w:lang w:val="en-GB" w:eastAsia="es-ES"/>
                 <w14:ligatures w14:val="none"/>
               </w:rPr>
+              <w:lastRenderedPageBreak/>
               <w:t>/technician/maintenance-record/publish</w:t>
             </w:r>
             <w:bookmarkEnd w:id="23"/>
@@ -18621,7 +18834,6 @@
                 <w:lang w:eastAsia="es-ES"/>
                 <w14:ligatures w14:val="none"/>
               </w:rPr>
-              <w:lastRenderedPageBreak/>
               <w:t>/technician/task/list</w:t>
             </w:r>
             <w:bookmarkEnd w:id="28"/>
@@ -19188,7 +19400,7 @@
           <w:noProof/>
         </w:rPr>
         <w:drawing>
-          <wp:inline distT="0" distB="0" distL="0" distR="0" wp14:anchorId="5EE40A91" wp14:editId="39995361">
+          <wp:inline distT="0" distB="0" distL="0" distR="0" wp14:anchorId="5EE40A91" wp14:editId="7651951C">
             <wp:extent cx="6315075" cy="2247900"/>
             <wp:effectExtent l="0" t="0" r="9525" b="0"/>
             <wp:docPr id="145995582" name="Picture 1" descr="A graph with orange bars&#10;&#10;AI-generated content may be incorrect."/>
@@ -19810,6 +20022,7 @@
                 <w:lang w:eastAsia="es-ES"/>
                 <w14:ligatures w14:val="none"/>
               </w:rPr>
+              <w:lastRenderedPageBreak/>
               <w:t>Skewness</w:t>
             </w:r>
           </w:p>
@@ -20175,7 +20388,6 @@
                 <w:lang w:eastAsia="es-ES"/>
                 <w14:ligatures w14:val="none"/>
               </w:rPr>
-              <w:lastRenderedPageBreak/>
               <w:t>Count</w:t>
             </w:r>
           </w:p>
@@ -22571,7 +22783,13 @@
     <w:p/>
     <w:p>
       <w:r>
-        <w:t>Esta gráfica proyecta los datos de manera mas visual.</w:t>
+        <w:t>Esta gráfica proyecta los datos de manera m</w:t>
+      </w:r>
+      <w:r>
+        <w:t>á</w:t>
+      </w:r>
+      <w:r>
+        <w:t>s visual.</w:t>
       </w:r>
     </w:p>
     <w:p>
@@ -22579,7 +22797,6 @@
         <w:rPr>
           <w:noProof/>
         </w:rPr>
-        <w:lastRenderedPageBreak/>
         <w:drawing>
           <wp:inline distT="0" distB="0" distL="0" distR="0" wp14:anchorId="23DEDE8B" wp14:editId="3C8073A1">
             <wp:extent cx="6224905" cy="2354580"/>
@@ -24115,7 +24332,6 @@
                 <w:lang w:eastAsia="es-ES"/>
                 <w14:ligatures w14:val="none"/>
               </w:rPr>
-              <w:lastRenderedPageBreak/>
               <w:t> </w:t>
             </w:r>
           </w:p>
@@ -25174,7 +25390,106 @@
         <w:t xml:space="preserve">, sabiendo que </w:t>
       </w:r>
       <w:r>
-        <w:t>se ha considerado 0.05 como valor de Alpha, 0.05 &lt; 0.65 &lt; 1. Cuando P(Z&lt;=z) two-tail está en ese rango, significa que la aplicación de los índices/mejoras en el código no ha supuesto una mejora significativa. Los tiempos han mejorado si nos remitimos a las estadísticas mencionadas en los dos puntos anteriores; antes de la aplicación de los índices el tiempo medio de todas las peticiones era 8,28 ms y tras aplicarlos ha bajado a 8,04 ms. Efectivamente es una mejora muy pequeña. Esto se puede deber principalmente a que la aplicación de los índices no ha podido acelerar las consultas a la base de datos, en estos casos, si es imperativo mejorar la eficiencia del código se pueden probar otros métodos, como por ejemplo, refactorizar el código de las features que hayan demostrado ser las menos eficientes.</w:t>
+        <w:t xml:space="preserve">se ha considerado 0.05 como valor de </w:t>
+      </w:r>
+      <w:r>
+        <w:sym w:font="Symbol" w:char="F061"/>
+      </w:r>
+      <w:r>
+        <w:t xml:space="preserve">, 0.05 &lt; 0.65 &lt; 1. Cuando P(Z&lt;=z) two-tail está en ese rango, significa que la aplicación de los índices/mejoras en el código </w:t>
+      </w:r>
+      <w:r>
+        <w:rPr>
+          <w:b/>
+          <w:bCs/>
+        </w:rPr>
+        <w:t>no ha supuesto una mejora significativa</w:t>
+      </w:r>
+      <w:r>
+        <w:t xml:space="preserve">. </w:t>
+      </w:r>
+      <w:r>
+        <w:t>Desde un punto de vista puramente estadístico, los tiempos de respuesta son muy similares antes y después de aplicar los índices. Si bien hay una ligera reducción en el tiempo medio</w:t>
+      </w:r>
+      <w:r>
+        <w:t xml:space="preserve"> de las peticiones</w:t>
+      </w:r>
+      <w:r>
+        <w:t xml:space="preserve"> (de 8,28 ms a 8,04 ms), esta diferencia es pequeña y, considerando la variabilidad natural de los datos, </w:t>
+      </w:r>
+      <w:r>
+        <w:rPr>
+          <w:b/>
+          <w:bCs/>
+        </w:rPr>
+        <w:t>no es suficiente para concluir que exista una mejora real atribuible a los cambios realizados</w:t>
+      </w:r>
+      <w:r>
+        <w:t>.</w:t>
+      </w:r>
+      <w:r>
+        <w:t xml:space="preserve"> </w:t>
+      </w:r>
+      <w:r>
+        <w:t xml:space="preserve">Una posible explicación es que los índices añadidos no han </w:t>
+      </w:r>
+      <w:r>
+        <w:t>optimizado</w:t>
+      </w:r>
+      <w:r>
+        <w:t xml:space="preserve"> de forma sustancial las operaciones que más tiempo consumen, posiblemente porque las consultas no eran lo suficientemente costosas o no se beneficiaban del tipo de índice aplicado. Si es necesario mejorar aún más la eficiencia, una alternativa sería analizar y </w:t>
+      </w:r>
+      <w:r>
+        <w:rPr>
+          <w:b/>
+          <w:bCs/>
+        </w:rPr>
+        <w:t>refactorizar</w:t>
+      </w:r>
+      <w:r>
+        <w:rPr>
+          <w:b/>
+          <w:bCs/>
+        </w:rPr>
+        <w:t xml:space="preserve"> el código relacionado con</w:t>
+      </w:r>
+      <w:r>
+        <w:rPr>
+          <w:b/>
+          <w:bCs/>
+        </w:rPr>
+        <w:t xml:space="preserve"> las </w:t>
+      </w:r>
+      <w:r>
+        <w:rPr>
+          <w:b/>
+          <w:bCs/>
+        </w:rPr>
+        <w:t>features</w:t>
+      </w:r>
+      <w:r>
+        <w:rPr>
+          <w:b/>
+          <w:bCs/>
+        </w:rPr>
+        <w:t xml:space="preserve"> que muestr</w:t>
+      </w:r>
+      <w:r>
+        <w:rPr>
+          <w:b/>
+          <w:bCs/>
+        </w:rPr>
+        <w:t>e</w:t>
+      </w:r>
+      <w:r>
+        <w:rPr>
+          <w:b/>
+          <w:bCs/>
+        </w:rPr>
+        <w:t>n peor rendimiento</w:t>
+      </w:r>
+      <w:r>
+        <w:t>, ya que podrían ofrecer un mayor margen de optimización.</w:t>
       </w:r>
     </w:p>
     <w:p/>

</xml_diff>